<commit_message>
manuscript now with intensity scan correlation
</commit_message>
<xml_diff>
--- a/doc/peakcharacterization_manuscript.docx
+++ b/doc/peakcharacterization_manuscript.docx
@@ -131,7 +131,7 @@
         <w:t xml:space="preserve"> </w:t>
       </w:r>
       <w:r>
-        <w:t xml:space="preserve">12:34:55</w:t>
+        <w:t xml:space="preserve">15:11:25</w:t>
       </w:r>
     </w:p>
     <w:p>
@@ -2435,14 +2435,14 @@
       <w:r>
         <w:drawing>
           <wp:inline>
-            <wp:extent cx="4579632" cy="3663706"/>
+            <wp:extent cx="5334000" cy="4000500"/>
             <wp:effectExtent b="0" l="0" r="0" t="0"/>
             <wp:docPr descr="" title="" id="1" name="Picture"/>
             <a:graphic>
               <a:graphicData uri="http://schemas.openxmlformats.org/drawingml/2006/picture">
                 <pic:pic>
                   <pic:nvPicPr>
-                    <pic:cNvPr descr="peakcharacterization_manuscript_files/figure-docx/Figure_1_mz_frequency_conversion-1.png" id="0" name="Picture"/>
+                    <pic:cNvPr descr="peakcharacterization_manuscript_files/figure-docx/Figure_1_mz_frequency_conversion-1.svg" id="0" name="Picture"/>
                     <pic:cNvPicPr>
                       <a:picLocks noChangeArrowheads="1" noChangeAspect="1"/>
                     </pic:cNvPicPr>
@@ -2456,7 +2456,7 @@
                   <pic:spPr bwMode="auto">
                     <a:xfrm>
                       <a:off x="0" y="0"/>
-                      <a:ext cx="4579632" cy="3663706"/>
+                      <a:ext cx="5334000" cy="4000500"/>
                     </a:xfrm>
                     <a:prstGeom prst="rect">
                       <a:avLst/>
@@ -2672,14 +2672,14 @@
       <w:r>
         <w:drawing>
           <wp:inline>
-            <wp:extent cx="4579632" cy="3663706"/>
+            <wp:extent cx="5334000" cy="4000500"/>
             <wp:effectExtent b="0" l="0" r="0" t="0"/>
             <wp:docPr descr="" title="" id="1" name="Picture"/>
             <a:graphic>
               <a:graphicData uri="http://schemas.openxmlformats.org/drawingml/2006/picture">
                 <pic:pic>
                   <pic:nvPicPr>
-                    <pic:cNvPr descr="peakcharacterization_manuscript_files/figure-docx/Figure_2_peak_ordering-1.png" id="0" name="Picture"/>
+                    <pic:cNvPr descr="peakcharacterization_manuscript_files/figure-docx/Figure_2_peak_ordering-1.svg" id="0" name="Picture"/>
                     <pic:cNvPicPr>
                       <a:picLocks noChangeArrowheads="1" noChangeAspect="1"/>
                     </pic:cNvPicPr>
@@ -2693,7 +2693,7 @@
                   <pic:spPr bwMode="auto">
                     <a:xfrm>
                       <a:off x="0" y="0"/>
-                      <a:ext cx="4579632" cy="3663706"/>
+                      <a:ext cx="5334000" cy="4000500"/>
                     </a:xfrm>
                     <a:prstGeom prst="rect">
                       <a:avLst/>
@@ -2828,14 +2828,14 @@
       <w:r>
         <w:drawing>
           <wp:inline>
-            <wp:extent cx="4579632" cy="3663706"/>
+            <wp:extent cx="5334000" cy="4000500"/>
             <wp:effectExtent b="0" l="0" r="0" t="0"/>
             <wp:docPr descr="" title="" id="1" name="Picture"/>
             <a:graphic>
               <a:graphicData uri="http://schemas.openxmlformats.org/drawingml/2006/picture">
                 <pic:pic>
                   <pic:nvPicPr>
-                    <pic:cNvPr descr="peakcharacterization_manuscript_files/figure-docx/Figure_3_slidingwindow_count-1.png" id="0" name="Picture"/>
+                    <pic:cNvPr descr="peakcharacterization_manuscript_files/figure-docx/Figure_3_slidingwindow_count-1.svg" id="0" name="Picture"/>
                     <pic:cNvPicPr>
                       <a:picLocks noChangeArrowheads="1" noChangeAspect="1"/>
                     </pic:cNvPicPr>
@@ -2849,7 +2849,7 @@
                   <pic:spPr bwMode="auto">
                     <a:xfrm>
                       <a:off x="0" y="0"/>
-                      <a:ext cx="4579632" cy="3663706"/>
+                      <a:ext cx="5334000" cy="4000500"/>
                     </a:xfrm>
                     <a:prstGeom prst="rect">
                       <a:avLst/>
@@ -2948,14 +2948,14 @@
       <w:r>
         <w:drawing>
           <wp:inline>
-            <wp:extent cx="4579632" cy="3663706"/>
+            <wp:extent cx="5334000" cy="4000500"/>
             <wp:effectExtent b="0" l="0" r="0" t="0"/>
             <wp:docPr descr="" title="" id="1" name="Picture"/>
             <a:graphic>
               <a:graphicData uri="http://schemas.openxmlformats.org/drawingml/2006/picture">
                 <pic:pic>
                   <pic:nvPicPr>
-                    <pic:cNvPr descr="peakcharacterization_manuscript_files/figure-docx/Figure_4_centroided_peaks-1.png" id="0" name="Picture"/>
+                    <pic:cNvPr descr="peakcharacterization_manuscript_files/figure-docx/Figure_4_centroided_peaks-1.svg" id="0" name="Picture"/>
                     <pic:cNvPicPr>
                       <a:picLocks noChangeArrowheads="1" noChangeAspect="1"/>
                     </pic:cNvPicPr>
@@ -2969,7 +2969,7 @@
                   <pic:spPr bwMode="auto">
                     <a:xfrm>
                       <a:off x="0" y="0"/>
-                      <a:ext cx="4579632" cy="3663706"/>
+                      <a:ext cx="5334000" cy="4000500"/>
                     </a:xfrm>
                     <a:prstGeom prst="rect">
                       <a:avLst/>
@@ -3070,14 +3070,14 @@
       <w:r>
         <w:drawing>
           <wp:inline>
-            <wp:extent cx="4579632" cy="3663706"/>
+            <wp:extent cx="5334000" cy="4000500"/>
             <wp:effectExtent b="0" l="0" r="0" t="0"/>
             <wp:docPr descr="" title="" id="1" name="Picture"/>
             <a:graphic>
               <a:graphicData uri="http://schemas.openxmlformats.org/drawingml/2006/picture">
                 <pic:pic>
                   <pic:nvPicPr>
-                    <pic:cNvPr descr="peakcharacterization_manuscript_files/figure-docx/Figure_5_breaking_regions-1.png" id="0" name="Picture"/>
+                    <pic:cNvPr descr="peakcharacterization_manuscript_files/figure-docx/Figure_5_breaking_regions-1.svg" id="0" name="Picture"/>
                     <pic:cNvPicPr>
                       <a:picLocks noChangeArrowheads="1" noChangeAspect="1"/>
                     </pic:cNvPicPr>
@@ -3091,7 +3091,7 @@
                   <pic:spPr bwMode="auto">
                     <a:xfrm>
                       <a:off x="0" y="0"/>
-                      <a:ext cx="4579632" cy="3663706"/>
+                      <a:ext cx="5334000" cy="4000500"/>
                     </a:xfrm>
                     <a:prstGeom prst="rect">
                       <a:avLst/>
@@ -3330,238 +3330,22 @@
         <w:pStyle w:val="BodyText"/>
       </w:pPr>
       <w:r>
-        <w:rPr>
-          <w:i/>
-        </w:rPr>
-        <w:t xml:space="preserve">caption</w:t>
-      </w:r>
-      <w:r>
-        <w:t xml:space="preserve">:</w:t>
-      </w:r>
-      <w:r>
-        <w:t xml:space="preserve"> </w:t>
-      </w:r>
-      <w:r>
-        <w:rPr>
-          <w:b/>
-        </w:rPr>
-        <w:t xml:space="preserve">A</w:t>
-      </w:r>
-      <w:r>
-        <w:t xml:space="preserve">: An example of a peak whose height across scans is correlated with scan number.</w:t>
-      </w:r>
-      <w:r>
-        <w:t xml:space="preserve"> </w:t>
-      </w:r>
-      <w:r>
-        <w:rPr>
-          <w:b/>
-        </w:rPr>
-        <w:t xml:space="preserve">B</w:t>
-      </w:r>
-      <w:r>
-        <w:t xml:space="preserve">: The peak differences to the same peaks in a reference scan are plotted against peak height.</w:t>
-      </w:r>
-      <w:r>
-        <w:t xml:space="preserve"> </w:t>
-      </w:r>
-      <w:r>
-        <w:t xml:space="preserve">Black: Peaks with a height &lt; 0.7 of the maximum.</w:t>
-      </w:r>
-      <w:r>
-        <w:t xml:space="preserve"> </w:t>
-      </w:r>
-      <w:r>
-        <w:t xml:space="preserve">Red: Peaks with a height &gt;= 0.7 of the maximum.</w:t>
-      </w:r>
-    </w:p>
-    <w:p>
-      <w:pPr>
-        <w:pStyle w:val="BodyText"/>
-      </w:pPr>
-      <w:r>
-        <w:rPr>
-          <w:i/>
-        </w:rPr>
-        <w:t xml:space="preserve">caption</w:t>
-      </w:r>
-      <w:r>
-        <w:t xml:space="preserve">:</w:t>
-      </w:r>
-      <w:r>
-        <w:t xml:space="preserve"> </w:t>
-      </w:r>
-      <w:r>
-        <w:rPr>
-          <w:b/>
-        </w:rPr>
-        <w:t xml:space="preserve">A</w:t>
-      </w:r>
-      <w:r>
-        <w:t xml:space="preserve">: Histogram of scan normalization factors using either a single pass normalization using</w:t>
-      </w:r>
-      <w:r>
-        <w:t xml:space="preserve"> </w:t>
-      </w:r>
-      <w:r>
-        <w:rPr>
-          <w:i/>
-        </w:rPr>
-        <w:t xml:space="preserve">all</w:t>
-      </w:r>
-      <w:r>
-        <w:t xml:space="preserve"> </w:t>
-      </w:r>
-      <w:r>
-        <w:t xml:space="preserve">peaks (singlenorm), single pass normalization using peaks with an intensity &gt;= 0.7 of the maximum intensity (singlenorm_int), or the double pass normalization removing peaks whose height is correlated with scan and using the most intense peaks (doublenorm).</w:t>
-      </w:r>
-      <w:r>
-        <w:t xml:space="preserve"> </w:t>
-      </w:r>
-      <w:r>
-        <w:rPr>
-          <w:b/>
-        </w:rPr>
-        <w:t xml:space="preserve">B</w:t>
-      </w:r>
-      <w:r>
-        <w:t xml:space="preserve">: The difference of the normalization factors obtained from either doublenorm or singlenorm_int compared to singlenorm.</w:t>
-      </w:r>
-    </w:p>
-    <w:p>
-      <w:pPr>
-        <w:pStyle w:val="Heading3"/>
-      </w:pPr>
-      <w:bookmarkStart w:id="47" w:name="removal-of-high-peak-density-artefacts"/>
-      <w:r>
-        <w:t xml:space="preserve">Removal of High Peak Density Artefacts</w:t>
-      </w:r>
-      <w:bookmarkEnd w:id="47"/>
-    </w:p>
-    <w:p>
-      <w:pPr>
-        <w:pStyle w:val="FirstParagraph"/>
-      </w:pPr>
-      <w:r>
-        <w:t xml:space="preserve">We have previously described the presence of high peak density (HPD) artefacts in FT-MS spectra [Mitchell et al., Metabolomics, 2018].</w:t>
-      </w:r>
-      <w:r>
-        <w:t xml:space="preserve"> </w:t>
-      </w:r>
-      <w:r>
-        <w:t xml:space="preserve">Ideally, the peak characterization procedure should reduce their presence in the resultant reported peaks.</w:t>
-      </w:r>
-      <w:r>
-        <w:t xml:space="preserve"> </w:t>
-      </w:r>
-      <w:r>
-        <w:t xml:space="preserve">Their presence should be minimized by removing noise peaks, and removing regions that have multiple reported peaks in the same scan.</w:t>
-      </w:r>
-      <w:r>
-        <w:t xml:space="preserve"> </w:t>
-      </w:r>
-      <w:r>
-        <w:t xml:space="preserve">We expect they may present as characterized peaks that have larger than expected frequency standard deviations (FSD) when calculated across scans.</w:t>
-      </w:r>
-      <w:r>
-        <w:t xml:space="preserve"> </w:t>
-      </w:r>
-      <w:r>
-        <w:t xml:space="preserve">These peaks can be detected by simply examining the distribution of frequency SDs and removing those that are outliers.</w:t>
-      </w:r>
-      <w:r>
-        <w:t xml:space="preserve"> </w:t>
-      </w:r>
-      <w:r>
-        <w:t xml:space="preserve">To verify the removal of HPD regions, we converted centroided M/Z’s from XCalibur to frequency values using the previously calculated values for that sample.</w:t>
-      </w:r>
-      <w:r>
-        <w:t xml:space="preserve"> </w:t>
-      </w:r>
-      <w:r>
-        <w:t xml:space="preserve">Peak density was measured using a sliding window 10 points wide and offset by one point.</w:t>
-      </w:r>
-    </w:p>
-    <w:p>
-      <w:pPr>
-        <w:pStyle w:val="BodyText"/>
-      </w:pPr>
-      <w:r>
-        <w:t xml:space="preserve">Figure X compares the HPD regions detected using the method from Mitchell et al., and their correspondence with high FSD peaks for one sample (the other comparisons are in Supplemental materials).</w:t>
-      </w:r>
-      <w:r>
-        <w:t xml:space="preserve"> </w:t>
-      </w:r>
-      <w:r>
-        <w:t xml:space="preserve">Based on this comparison, the high FSD peaks are indeed HPD sites and should be removed before assignment.</w:t>
-      </w:r>
-      <w:r>
-        <w:t xml:space="preserve"> </w:t>
-      </w:r>
-      <w:r>
-        <w:t xml:space="preserve">However, the FSD does not depend on calculating a sliding window based density, but is merely a product of those peaks across multiple scans that span a wider range frequency range than expected based on the peaks in the data. We also note that we do expect higher M/Z standard deviations at higher M/Z, but the frequency based method does not suffer the same effect, due to the offsets of frequency points being constant.</w:t>
-      </w:r>
-    </w:p>
-    <w:p>
-      <w:pPr>
-        <w:pStyle w:val="Heading3"/>
-      </w:pPr>
-      <w:bookmarkStart w:id="48" w:name="X90eae9b79132e3be6a63bb473ba8c16018c3d64"/>
-      <w:r>
-        <w:t xml:space="preserve">Changes in Relative Standard Deviation (RSD)</w:t>
-      </w:r>
-      <w:bookmarkEnd w:id="48"/>
-    </w:p>
-    <w:p>
-      <w:pPr>
-        <w:pStyle w:val="FirstParagraph"/>
-      </w:pPr>
-      <w:r>
-        <w:t xml:space="preserve">Each step in the peak characterization either changes the overall number of peaks coming from each scan (sliding windows and breaking initial regions) or the overall intensity of the points within a scan.</w:t>
-      </w:r>
-      <w:r>
-        <w:t xml:space="preserve"> </w:t>
-      </w:r>
-      <w:r>
-        <w:t xml:space="preserve">Therefore, one way to quantify any potential</w:t>
-      </w:r>
-      <w:r>
-        <w:t xml:space="preserve"> </w:t>
-      </w:r>
-      <w:r>
-        <w:rPr>
-          <w:i/>
-        </w:rPr>
-        <w:t xml:space="preserve">improvements</w:t>
-      </w:r>
-      <w:r>
-        <w:t xml:space="preserve"> </w:t>
-      </w:r>
-      <w:r>
-        <w:t xml:space="preserve">in the characterized peaks is to look at the relative standard deviation (RSD) for the characterized scan level peak intensities (calculated as the standard deviation of peak heights across scans divided by the mean peak height), and compare them as each processing step is introduced.</w:t>
-      </w:r>
-    </w:p>
-    <w:p>
-      <w:pPr>
-        <w:pStyle w:val="BodyText"/>
-      </w:pPr>
-      <w:r>
         <w:drawing>
           <wp:inline>
-            <wp:extent cx="4579632" cy="3663706"/>
+            <wp:extent cx="5334000" cy="4000500"/>
             <wp:effectExtent b="0" l="0" r="0" t="0"/>
             <wp:docPr descr="" title="" id="1" name="Picture"/>
             <a:graphic>
               <a:graphicData uri="http://schemas.openxmlformats.org/drawingml/2006/picture">
                 <pic:pic>
                   <pic:nvPicPr>
-                    <pic:cNvPr descr="peakcharacterization_manuscript_files/figure-docx/Figure_6_rsd_method-1.png" id="0" name="Picture"/>
+                    <pic:cNvPr descr="peakcharacterization_manuscript_files/figure-docx/Figure_6_intensity_scan-1.svg" id="0" name="Picture"/>
                     <pic:cNvPicPr>
                       <a:picLocks noChangeArrowheads="1" noChangeAspect="1"/>
                     </pic:cNvPicPr>
                   </pic:nvPicPr>
                   <pic:blipFill>
-                    <a:blip r:embed="rId49"/>
+                    <a:blip r:embed="rId47"/>
                     <a:stretch>
                       <a:fillRect/>
                     </a:stretch>
@@ -3569,7 +3353,7 @@
                   <pic:spPr bwMode="auto">
                     <a:xfrm>
                       <a:off x="0" y="0"/>
-                      <a:ext cx="4579632" cy="3663706"/>
+                      <a:ext cx="5334000" cy="4000500"/>
                     </a:xfrm>
                     <a:prstGeom prst="rect">
                       <a:avLst/>
@@ -3599,6 +3383,263 @@
         <w:t xml:space="preserve"> </w:t>
       </w:r>
       <w:r>
+        <w:rPr>
+          <w:b/>
+        </w:rPr>
+        <w:t xml:space="preserve">A</w:t>
+      </w:r>
+      <w:r>
+        <w:t xml:space="preserve">: An example of a peak whose height across scans is correlated with scan number.</w:t>
+      </w:r>
+      <w:r>
+        <w:t xml:space="preserve"> </w:t>
+      </w:r>
+      <w:r>
+        <w:rPr>
+          <w:b/>
+        </w:rPr>
+        <w:t xml:space="preserve">B</w:t>
+      </w:r>
+      <w:r>
+        <w:t xml:space="preserve">: The peak differences to the same peaks in a reference scan are plotted against peak height.</w:t>
+      </w:r>
+      <w:r>
+        <w:t xml:space="preserve"> </w:t>
+      </w:r>
+      <w:r>
+        <w:t xml:space="preserve">Black: Peaks with a height &lt; 0.7 of the maximum.</w:t>
+      </w:r>
+      <w:r>
+        <w:t xml:space="preserve"> </w:t>
+      </w:r>
+      <w:r>
+        <w:t xml:space="preserve">Red: Peaks with a height &gt;= 0.7 of the maximum.</w:t>
+      </w:r>
+    </w:p>
+    <w:p>
+      <w:pPr>
+        <w:pStyle w:val="BodyText"/>
+      </w:pPr>
+      <w:r>
+        <w:rPr>
+          <w:i/>
+        </w:rPr>
+        <w:t xml:space="preserve">caption</w:t>
+      </w:r>
+      <w:r>
+        <w:t xml:space="preserve">:</w:t>
+      </w:r>
+      <w:r>
+        <w:t xml:space="preserve"> </w:t>
+      </w:r>
+      <w:r>
+        <w:rPr>
+          <w:b/>
+        </w:rPr>
+        <w:t xml:space="preserve">A</w:t>
+      </w:r>
+      <w:r>
+        <w:t xml:space="preserve">: Histogram of scan normalization factors using either a single pass normalization using</w:t>
+      </w:r>
+      <w:r>
+        <w:t xml:space="preserve"> </w:t>
+      </w:r>
+      <w:r>
+        <w:rPr>
+          <w:i/>
+        </w:rPr>
+        <w:t xml:space="preserve">all</w:t>
+      </w:r>
+      <w:r>
+        <w:t xml:space="preserve"> </w:t>
+      </w:r>
+      <w:r>
+        <w:t xml:space="preserve">peaks (singlenorm), single pass normalization using peaks with an intensity &gt;= 0.7 of the maximum intensity (singlenorm_int), or the double pass normalization removing peaks whose height is correlated with scan and using the most intense peaks (doublenorm).</w:t>
+      </w:r>
+      <w:r>
+        <w:t xml:space="preserve"> </w:t>
+      </w:r>
+      <w:r>
+        <w:rPr>
+          <w:b/>
+        </w:rPr>
+        <w:t xml:space="preserve">B</w:t>
+      </w:r>
+      <w:r>
+        <w:t xml:space="preserve">: The difference of the normalization factors obtained from either doublenorm or singlenorm_int compared to singlenorm.</w:t>
+      </w:r>
+    </w:p>
+    <w:p>
+      <w:pPr>
+        <w:pStyle w:val="Heading3"/>
+      </w:pPr>
+      <w:bookmarkStart w:id="48" w:name="removal-of-high-peak-density-artefacts"/>
+      <w:r>
+        <w:t xml:space="preserve">Removal of High Peak Density Artefacts</w:t>
+      </w:r>
+      <w:bookmarkEnd w:id="48"/>
+    </w:p>
+    <w:p>
+      <w:pPr>
+        <w:pStyle w:val="FirstParagraph"/>
+      </w:pPr>
+      <w:r>
+        <w:t xml:space="preserve">We have previously described the presence of high peak density (HPD) artefacts in FT-MS spectra [Mitchell et al., Metabolomics, 2018].</w:t>
+      </w:r>
+      <w:r>
+        <w:t xml:space="preserve"> </w:t>
+      </w:r>
+      <w:r>
+        <w:t xml:space="preserve">Ideally, the peak characterization procedure should reduce their presence in the resultant reported peaks.</w:t>
+      </w:r>
+      <w:r>
+        <w:t xml:space="preserve"> </w:t>
+      </w:r>
+      <w:r>
+        <w:t xml:space="preserve">Their presence should be minimized by removing noise peaks, and removing regions that have multiple reported peaks in the same scan.</w:t>
+      </w:r>
+      <w:r>
+        <w:t xml:space="preserve"> </w:t>
+      </w:r>
+      <w:r>
+        <w:t xml:space="preserve">We expect they may present as characterized peaks that have larger than expected frequency standard deviations (FSD) when calculated across scans.</w:t>
+      </w:r>
+      <w:r>
+        <w:t xml:space="preserve"> </w:t>
+      </w:r>
+      <w:r>
+        <w:t xml:space="preserve">These peaks can be detected by simply examining the distribution of frequency SDs and removing those that are outliers.</w:t>
+      </w:r>
+      <w:r>
+        <w:t xml:space="preserve"> </w:t>
+      </w:r>
+      <w:r>
+        <w:t xml:space="preserve">To verify the removal of HPD regions, we converted centroided M/Z’s from XCalibur to frequency values using the previously calculated values for that sample.</w:t>
+      </w:r>
+      <w:r>
+        <w:t xml:space="preserve"> </w:t>
+      </w:r>
+      <w:r>
+        <w:t xml:space="preserve">Peak density was measured using a sliding window 10 points wide and offset by one point.</w:t>
+      </w:r>
+    </w:p>
+    <w:p>
+      <w:pPr>
+        <w:pStyle w:val="BodyText"/>
+      </w:pPr>
+      <w:r>
+        <w:t xml:space="preserve">Figure X compares the HPD regions detected using the method from Mitchell et al., and their correspondence with high FSD peaks for one sample (the other comparisons are in Supplemental materials).</w:t>
+      </w:r>
+      <w:r>
+        <w:t xml:space="preserve"> </w:t>
+      </w:r>
+      <w:r>
+        <w:t xml:space="preserve">Based on this comparison, the high FSD peaks are indeed HPD sites and should be removed before assignment.</w:t>
+      </w:r>
+      <w:r>
+        <w:t xml:space="preserve"> </w:t>
+      </w:r>
+      <w:r>
+        <w:t xml:space="preserve">However, the FSD does not depend on calculating a sliding window based density, but is merely a product of those peaks across multiple scans that span a wider range frequency range than expected based on the peaks in the data. We also note that we do expect higher M/Z standard deviations at higher M/Z, but the frequency based method does not suffer the same effect, due to the offsets of frequency points being constant.</w:t>
+      </w:r>
+    </w:p>
+    <w:p>
+      <w:pPr>
+        <w:pStyle w:val="Heading3"/>
+      </w:pPr>
+      <w:bookmarkStart w:id="49" w:name="X90eae9b79132e3be6a63bb473ba8c16018c3d64"/>
+      <w:r>
+        <w:t xml:space="preserve">Changes in Relative Standard Deviation (RSD)</w:t>
+      </w:r>
+      <w:bookmarkEnd w:id="49"/>
+    </w:p>
+    <w:p>
+      <w:pPr>
+        <w:pStyle w:val="FirstParagraph"/>
+      </w:pPr>
+      <w:r>
+        <w:t xml:space="preserve">Each step in the peak characterization either changes the overall number of peaks coming from each scan (sliding windows and breaking initial regions) or the overall intensity of the points within a scan.</w:t>
+      </w:r>
+      <w:r>
+        <w:t xml:space="preserve"> </w:t>
+      </w:r>
+      <w:r>
+        <w:t xml:space="preserve">Therefore, one way to quantify any potential</w:t>
+      </w:r>
+      <w:r>
+        <w:t xml:space="preserve"> </w:t>
+      </w:r>
+      <w:r>
+        <w:rPr>
+          <w:i/>
+        </w:rPr>
+        <w:t xml:space="preserve">improvements</w:t>
+      </w:r>
+      <w:r>
+        <w:t xml:space="preserve"> </w:t>
+      </w:r>
+      <w:r>
+        <w:t xml:space="preserve">in the characterized peaks is to look at the relative standard deviation (RSD) for the characterized scan level peak intensities (calculated as the standard deviation of peak heights across scans divided by the mean peak height), and compare them as each processing step is introduced.</w:t>
+      </w:r>
+    </w:p>
+    <w:p>
+      <w:pPr>
+        <w:pStyle w:val="BodyText"/>
+      </w:pPr>
+      <w:r>
+        <w:drawing>
+          <wp:inline>
+            <wp:extent cx="5334000" cy="4000500"/>
+            <wp:effectExtent b="0" l="0" r="0" t="0"/>
+            <wp:docPr descr="" title="" id="1" name="Picture"/>
+            <a:graphic>
+              <a:graphicData uri="http://schemas.openxmlformats.org/drawingml/2006/picture">
+                <pic:pic>
+                  <pic:nvPicPr>
+                    <pic:cNvPr descr="peakcharacterization_manuscript_files/figure-docx/Figure_7_rsd_method-1.svg" id="0" name="Picture"/>
+                    <pic:cNvPicPr>
+                      <a:picLocks noChangeArrowheads="1" noChangeAspect="1"/>
+                    </pic:cNvPicPr>
+                  </pic:nvPicPr>
+                  <pic:blipFill>
+                    <a:blip r:embed="rId50"/>
+                    <a:stretch>
+                      <a:fillRect/>
+                    </a:stretch>
+                  </pic:blipFill>
+                  <pic:spPr bwMode="auto">
+                    <a:xfrm>
+                      <a:off x="0" y="0"/>
+                      <a:ext cx="5334000" cy="4000500"/>
+                    </a:xfrm>
+                    <a:prstGeom prst="rect">
+                      <a:avLst/>
+                    </a:prstGeom>
+                    <a:noFill/>
+                    <a:ln w="9525">
+                      <a:noFill/>
+                      <a:headEnd/>
+                      <a:tailEnd/>
+                    </a:ln>
+                  </pic:spPr>
+                </pic:pic>
+              </a:graphicData>
+            </a:graphic>
+          </wp:inline>
+        </w:drawing>
+      </w:r>
+    </w:p>
+    <w:p>
+      <w:pPr>
+        <w:pStyle w:val="BodyText"/>
+      </w:pPr>
+      <w:r>
+        <w:t xml:space="preserve">Figure 7.</w:t>
+      </w:r>
+      <w:r>
+        <w:t xml:space="preserve"> </w:t>
+      </w:r>
+      <w:r>
         <w:t xml:space="preserve">Density plots of relative standard deviations (RSD) of peak heights across scans for each of the processing methods.</w:t>
       </w:r>
       <w:r>
@@ -5359,11 +5400,11 @@
       <w:pPr>
         <w:pStyle w:val="Heading3"/>
       </w:pPr>
-      <w:bookmarkStart w:id="50" w:name="difference-to-relative-natural-abundance"/>
+      <w:bookmarkStart w:id="51" w:name="difference-to-relative-natural-abundance"/>
       <w:r>
         <w:t xml:space="preserve">Difference to Relative Natural Abundance</w:t>
       </w:r>
-      <w:bookmarkEnd w:id="50"/>
+      <w:bookmarkEnd w:id="51"/>
     </w:p>
     <w:p>
       <w:pPr>
@@ -5389,11 +5430,11 @@
       <w:pPr>
         <w:pStyle w:val="Heading3"/>
       </w:pPr>
-      <w:bookmarkStart w:id="51" w:name="X2e20cf64caa847919d25a779576741e2e7666f9"/>
+      <w:bookmarkStart w:id="52" w:name="X2e20cf64caa847919d25a779576741e2e7666f9"/>
       <w:r>
         <w:t xml:space="preserve">Changes in Variance Across a Large Dataset</w:t>
       </w:r>
-      <w:bookmarkEnd w:id="51"/>
+      <w:bookmarkEnd w:id="52"/>
     </w:p>
     <w:p>
       <w:pPr>

</xml_diff>

<commit_message>
new manuscript with better sized figure
</commit_message>
<xml_diff>
--- a/doc/peakcharacterization_manuscript.docx
+++ b/doc/peakcharacterization_manuscript.docx
@@ -131,846 +131,43 @@
         <w:t xml:space="preserve"> </w:t>
       </w:r>
       <w:r>
-        <w:t xml:space="preserve">15:11:25</w:t>
-      </w:r>
-    </w:p>
-    <w:p>
-      <w:pPr>
-        <w:pStyle w:val="SourceCode"/>
-      </w:pPr>
+        <w:t xml:space="preserve">15:35:13</w:t>
+      </w:r>
+    </w:p>
+    <w:bookmarkStart w:id="20" w:name="abstract"/>
+    <w:p>
+      <w:pPr>
+        <w:pStyle w:val="Heading2"/>
+      </w:pPr>
+      <w:r>
+        <w:t xml:space="preserve">Abstract</w:t>
+      </w:r>
+    </w:p>
+    <w:p>
+      <w:pPr>
+        <w:pStyle w:val="FirstParagraph"/>
+      </w:pPr>
+      <w:r>
+        <w:t xml:space="preserve">We introduce a novel method for characterizing peaks from direct injection FT-MS experiments developed on metabolomics datasets that utilizes frequency values derived directly from the spacing of raw M/Z points.</w:t>
+      </w:r>
+      <w:r>
+        <w:t xml:space="preserve"> </w:t>
+      </w:r>
+      <w:r>
+        <w:t xml:space="preserve">Our method incorporates several aspects designed to make the derived intensities trustworthy, and suitable for use in our previously published peak assignment algorithm SMIRFE.</w:t>
+      </w:r>
+      <w:r>
+        <w:t xml:space="preserve"> </w:t>
+      </w:r>
+      <w:r>
+        <w:t xml:space="preserve">Notably, the inclusion of an intensity independent noise removal, and normalization of scan level data results in a reduction of median relative standard deviation from</w:t>
+      </w:r>
+      <w:r>
+        <w:t xml:space="preserve"> </w:t>
+      </w:r>
       <w:r>
         <w:rPr>
-          <w:rStyle w:val="VerbatimChar"/>
-        </w:rPr>
-        <w:t xml:space="preserve">## [[1]]</w:t>
-      </w:r>
-      <w:r>
-        <w:br/>
-      </w:r>
-      <w:r>
-        <w:rPr>
-          <w:rStyle w:val="VerbatimChar"/>
-        </w:rPr>
-        <w:t xml:space="preserve">## [[1]]$value</w:t>
-      </w:r>
-      <w:r>
-        <w:br/>
-      </w:r>
-      <w:r>
-        <w:rPr>
-          <w:rStyle w:val="VerbatimChar"/>
-        </w:rPr>
-        <w:t xml:space="preserve">## function (region_list) </w:t>
-      </w:r>
-      <w:r>
-        <w:br/>
-      </w:r>
-      <w:r>
-        <w:rPr>
-          <w:rStyle w:val="VerbatimChar"/>
-        </w:rPr>
-        <w:t xml:space="preserve">## {</w:t>
-      </w:r>
-      <w:r>
-        <w:br/>
-      </w:r>
-      <w:r>
-        <w:rPr>
-          <w:rStyle w:val="VerbatimChar"/>
-        </w:rPr>
-        <w:t xml:space="preserve">##     use_list = region_list[[1]]</w:t>
-      </w:r>
-      <w:r>
-        <w:br/>
-      </w:r>
-      <w:r>
-        <w:rPr>
-          <w:rStyle w:val="VerbatimChar"/>
-        </w:rPr>
-        <w:t xml:space="preserve">##     frequency_point_regions = use_list$points</w:t>
-      </w:r>
-      <w:r>
-        <w:br/>
-      </w:r>
-      <w:r>
-        <w:rPr>
-          <w:rStyle w:val="VerbatimChar"/>
-        </w:rPr>
-        <w:t xml:space="preserve">##     tiled_regions = use_list$tiles</w:t>
-      </w:r>
-      <w:r>
-        <w:br/>
-      </w:r>
-      <w:r>
-        <w:rPr>
-          <w:rStyle w:val="VerbatimChar"/>
-        </w:rPr>
-        <w:t xml:space="preserve">##     frequency_point_regions = purrr::map(frequency_point_regions, </w:t>
-      </w:r>
-      <w:r>
-        <w:br/>
-      </w:r>
-      <w:r>
-        <w:rPr>
-          <w:rStyle w:val="VerbatimChar"/>
-        </w:rPr>
-        <w:t xml:space="preserve">##         function(in_scan) {</w:t>
-      </w:r>
-      <w:r>
-        <w:br/>
-      </w:r>
-      <w:r>
-        <w:rPr>
-          <w:rStyle w:val="VerbatimChar"/>
-        </w:rPr>
-        <w:t xml:space="preserve">##             in_scan@elementMetadata$log_int = log(in_scan@elementMetadata$intensity + </w:t>
-      </w:r>
-      <w:r>
-        <w:br/>
-      </w:r>
-      <w:r>
-        <w:rPr>
-          <w:rStyle w:val="VerbatimChar"/>
-        </w:rPr>
-        <w:t xml:space="preserve">##                 1e-08)</w:t>
-      </w:r>
-      <w:r>
-        <w:br/>
-      </w:r>
-      <w:r>
-        <w:rPr>
-          <w:rStyle w:val="VerbatimChar"/>
-        </w:rPr>
-        <w:t xml:space="preserve">##             in_scan</w:t>
-      </w:r>
-      <w:r>
-        <w:br/>
-      </w:r>
-      <w:r>
-        <w:rPr>
-          <w:rStyle w:val="VerbatimChar"/>
-        </w:rPr>
-        <w:t xml:space="preserve">##         })</w:t>
-      </w:r>
-      <w:r>
-        <w:br/>
-      </w:r>
-      <w:r>
-        <w:rPr>
-          <w:rStyle w:val="VerbatimChar"/>
-        </w:rPr>
-        <w:t xml:space="preserve">##     reduced_peaks = purrr::map_df(names(frequency_point_regions), </w:t>
-      </w:r>
-      <w:r>
-        <w:br/>
-      </w:r>
-      <w:r>
-        <w:rPr>
-          <w:rStyle w:val="VerbatimChar"/>
-        </w:rPr>
-        <w:t xml:space="preserve">##         function(in_scan) {</w:t>
-      </w:r>
-      <w:r>
-        <w:br/>
-      </w:r>
-      <w:r>
-        <w:rPr>
-          <w:rStyle w:val="VerbatimChar"/>
-        </w:rPr>
-        <w:t xml:space="preserve">##             FTMS.peakCharacterization:::get_reduced_peaks(frequency_point_regions[[in_scan]], </w:t>
-      </w:r>
-      <w:r>
-        <w:br/>
-      </w:r>
-      <w:r>
-        <w:rPr>
-          <w:rStyle w:val="VerbatimChar"/>
-        </w:rPr>
-        <w:t xml:space="preserve">##                 peak_method = "lm_weighted", min_points = 4, </w:t>
-      </w:r>
-      <w:r>
-        <w:br/>
-      </w:r>
-      <w:r>
-        <w:rPr>
-          <w:rStyle w:val="VerbatimChar"/>
-        </w:rPr>
-        <w:t xml:space="preserve">##                 which = "frequency")</w:t>
-      </w:r>
-      <w:r>
-        <w:br/>
-      </w:r>
-      <w:r>
-        <w:rPr>
-          <w:rStyle w:val="VerbatimChar"/>
-        </w:rPr>
-        <w:t xml:space="preserve">##         })</w:t>
-      </w:r>
-      <w:r>
-        <w:br/>
-      </w:r>
-      <w:r>
-        <w:rPr>
-          <w:rStyle w:val="VerbatimChar"/>
-        </w:rPr>
-        <w:t xml:space="preserve">##     frequency_multiplier = use_list$points[[1]]@metadata$multiplier</w:t>
-      </w:r>
-      <w:r>
-        <w:br/>
-      </w:r>
-      <w:r>
-        <w:rPr>
-          <w:rStyle w:val="VerbatimChar"/>
-        </w:rPr>
-        <w:t xml:space="preserve">##     reduced_points = FTMS.peakCharacterization:::frequency_points_to_frequency_regions(reduced_peaks, </w:t>
-      </w:r>
-      <w:r>
-        <w:br/>
-      </w:r>
-      <w:r>
-        <w:rPr>
-          <w:rStyle w:val="VerbatimChar"/>
-        </w:rPr>
-        <w:t xml:space="preserve">##         "ObservedCenter.frequency", frequency_multiplier)</w:t>
-      </w:r>
-      <w:r>
-        <w:br/>
-      </w:r>
-      <w:r>
-        <w:rPr>
-          <w:rStyle w:val="VerbatimChar"/>
-        </w:rPr>
-        <w:t xml:space="preserve">##     tiled_overlap = IRanges::countOverlaps(tiled_regions, reduced_points)</w:t>
-      </w:r>
-      <w:r>
-        <w:br/>
-      </w:r>
-      <w:r>
-        <w:rPr>
-          <w:rStyle w:val="VerbatimChar"/>
-        </w:rPr>
-        <w:t xml:space="preserve">##     original_points = purrr::map_df(use_list$points, ~as.data.frame(.x@elementMetadata))</w:t>
-      </w:r>
-      <w:r>
-        <w:br/>
-      </w:r>
-      <w:r>
-        <w:rPr>
-          <w:rStyle w:val="VerbatimChar"/>
-        </w:rPr>
-        <w:t xml:space="preserve">##     tiled_regions = as.data.frame(use_list$tiles)</w:t>
-      </w:r>
-      <w:r>
-        <w:br/>
-      </w:r>
-      <w:r>
-        <w:rPr>
-          <w:rStyle w:val="VerbatimChar"/>
-        </w:rPr>
-        <w:t xml:space="preserve">##     tiled_regions$start_freq = tiled_regions$start/frequency_multiplier</w:t>
-      </w:r>
-      <w:r>
-        <w:br/>
-      </w:r>
-      <w:r>
-        <w:rPr>
-          <w:rStyle w:val="VerbatimChar"/>
-        </w:rPr>
-        <w:t xml:space="preserve">##     tiled_regions$end_freq = tiled_regions$end/frequency_multiplier</w:t>
-      </w:r>
-      <w:r>
-        <w:br/>
-      </w:r>
-      <w:r>
-        <w:rPr>
-          <w:rStyle w:val="VerbatimChar"/>
-        </w:rPr>
-        <w:t xml:space="preserve">##     tiled_regions$counts = tiled_overlap</w:t>
-      </w:r>
-      <w:r>
-        <w:br/>
-      </w:r>
-      <w:r>
-        <w:rPr>
-          <w:rStyle w:val="VerbatimChar"/>
-        </w:rPr>
-        <w:t xml:space="preserve">##     tiled_regions$mid_point = tiled_regions$start_freq + 0.25</w:t>
-      </w:r>
-      <w:r>
-        <w:br/>
-      </w:r>
-      <w:r>
-        <w:rPr>
-          <w:rStyle w:val="VerbatimChar"/>
-        </w:rPr>
-        <w:t xml:space="preserve">##     tiled_regions$intensity = 10000</w:t>
-      </w:r>
-      <w:r>
-        <w:br/>
-      </w:r>
-      <w:r>
-        <w:rPr>
-          <w:rStyle w:val="VerbatimChar"/>
-        </w:rPr>
-        <w:t xml:space="preserve">##     xmin = min(original_points$frequency - 0.5)</w:t>
-      </w:r>
-      <w:r>
-        <w:br/>
-      </w:r>
-      <w:r>
-        <w:rPr>
-          <w:rStyle w:val="VerbatimChar"/>
-        </w:rPr>
-        <w:t xml:space="preserve">##     xmax = max(original_points$frequency + 0.5)</w:t>
-      </w:r>
-      <w:r>
-        <w:br/>
-      </w:r>
-      <w:r>
-        <w:rPr>
-          <w:rStyle w:val="VerbatimChar"/>
-        </w:rPr>
-        <w:t xml:space="preserve">##     p1 = ggplot(original_points, aes(x = frequency, y = intensity, </w:t>
-      </w:r>
-      <w:r>
-        <w:br/>
-      </w:r>
-      <w:r>
-        <w:rPr>
-          <w:rStyle w:val="VerbatimChar"/>
-        </w:rPr>
-        <w:t xml:space="preserve">##         group = scan)) + geom_point() + geom_line() + coord_cartesian(xlim = c(xmin, </w:t>
-      </w:r>
-      <w:r>
-        <w:br/>
-      </w:r>
-      <w:r>
-        <w:rPr>
-          <w:rStyle w:val="VerbatimChar"/>
-        </w:rPr>
-        <w:t xml:space="preserve">##         xmax)) + labs(x = NULL)</w:t>
-      </w:r>
-      <w:r>
-        <w:br/>
-      </w:r>
-      <w:r>
-        <w:rPr>
-          <w:rStyle w:val="VerbatimChar"/>
-        </w:rPr>
-        <w:t xml:space="preserve">##     p2 = ggplot(reduced_peaks, aes(x = ObservedCenter.frequency, </w:t>
-      </w:r>
-      <w:r>
-        <w:br/>
-      </w:r>
-      <w:r>
-        <w:rPr>
-          <w:rStyle w:val="VerbatimChar"/>
-        </w:rPr>
-        <w:t xml:space="preserve">##         y = Height.frequency)) + geom_point() + geom_segment(data = tiled_regions, </w:t>
-      </w:r>
-      <w:r>
-        <w:br/>
-      </w:r>
-      <w:r>
-        <w:rPr>
-          <w:rStyle w:val="VerbatimChar"/>
-        </w:rPr>
-        <w:t xml:space="preserve">##         aes(x = start_freq + 0.05, xend = end_freq - 0.05, y = intensity, </w:t>
-      </w:r>
-      <w:r>
-        <w:br/>
-      </w:r>
-      <w:r>
-        <w:rPr>
-          <w:rStyle w:val="VerbatimChar"/>
-        </w:rPr>
-        <w:t xml:space="preserve">##             yend = intensity), color = "red") + coord_cartesian(xlim = c(xmin, </w:t>
-      </w:r>
-      <w:r>
-        <w:br/>
-      </w:r>
-      <w:r>
-        <w:rPr>
-          <w:rStyle w:val="VerbatimChar"/>
-        </w:rPr>
-        <w:t xml:space="preserve">##         xmax)) + labs(x = NULL, y = "intensity")</w:t>
-      </w:r>
-      <w:r>
-        <w:br/>
-      </w:r>
-      <w:r>
-        <w:rPr>
-          <w:rStyle w:val="VerbatimChar"/>
-        </w:rPr>
-        <w:t xml:space="preserve">##     p3 = ggplot(tiled_regions, aes(x = mid_point, y = counts)) + </w:t>
-      </w:r>
-      <w:r>
-        <w:br/>
-      </w:r>
-      <w:r>
-        <w:rPr>
-          <w:rStyle w:val="VerbatimChar"/>
-        </w:rPr>
-        <w:t xml:space="preserve">##         geom_col() + coord_cartesian(xlim = c(xmin, xmax)) + </w:t>
-      </w:r>
-      <w:r>
-        <w:br/>
-      </w:r>
-      <w:r>
-        <w:rPr>
-          <w:rStyle w:val="VerbatimChar"/>
-        </w:rPr>
-        <w:t xml:space="preserve">##         labs(x = "frequency", y = "no. of peaks")</w:t>
-      </w:r>
-      <w:r>
-        <w:br/>
-      </w:r>
-      <w:r>
-        <w:rPr>
-          <w:rStyle w:val="VerbatimChar"/>
-        </w:rPr>
-        <w:t xml:space="preserve">##     (p1/p2/p3) + plot_annotation(tag_level = "A")</w:t>
-      </w:r>
-      <w:r>
-        <w:br/>
-      </w:r>
-      <w:r>
-        <w:rPr>
-          <w:rStyle w:val="VerbatimChar"/>
-        </w:rPr>
-        <w:t xml:space="preserve">## }</w:t>
-      </w:r>
-      <w:r>
-        <w:br/>
-      </w:r>
-      <w:r>
-        <w:rPr>
-          <w:rStyle w:val="VerbatimChar"/>
-        </w:rPr>
-        <w:t xml:space="preserve">## </w:t>
-      </w:r>
-      <w:r>
-        <w:br/>
-      </w:r>
-      <w:r>
-        <w:rPr>
-          <w:rStyle w:val="VerbatimChar"/>
-        </w:rPr>
-        <w:t xml:space="preserve">## [[1]]$visible</w:t>
-      </w:r>
-      <w:r>
-        <w:br/>
-      </w:r>
-      <w:r>
-        <w:rPr>
-          <w:rStyle w:val="VerbatimChar"/>
-        </w:rPr>
-        <w:t xml:space="preserve">## [1] FALSE</w:t>
-      </w:r>
-      <w:r>
-        <w:br/>
-      </w:r>
-      <w:r>
-        <w:rPr>
-          <w:rStyle w:val="VerbatimChar"/>
-        </w:rPr>
-        <w:t xml:space="preserve">## </w:t>
-      </w:r>
-      <w:r>
-        <w:br/>
-      </w:r>
-      <w:r>
-        <w:rPr>
-          <w:rStyle w:val="VerbatimChar"/>
-        </w:rPr>
-        <w:t xml:space="preserve">## </w:t>
-      </w:r>
-      <w:r>
-        <w:br/>
-      </w:r>
-      <w:r>
-        <w:rPr>
-          <w:rStyle w:val="VerbatimChar"/>
-        </w:rPr>
-        <w:t xml:space="preserve">## [[2]]</w:t>
-      </w:r>
-      <w:r>
-        <w:br/>
-      </w:r>
-      <w:r>
-        <w:rPr>
-          <w:rStyle w:val="VerbatimChar"/>
-        </w:rPr>
-        <w:t xml:space="preserve">## [[2]]$value</w:t>
-      </w:r>
-      <w:r>
-        <w:br/>
-      </w:r>
-      <w:r>
-        <w:rPr>
-          <w:rStyle w:val="VerbatimChar"/>
-        </w:rPr>
-        <w:t xml:space="preserve">## function (mzml_file) </w:t>
-      </w:r>
-      <w:r>
-        <w:br/>
-      </w:r>
-      <w:r>
-        <w:rPr>
-          <w:rStyle w:val="VerbatimChar"/>
-        </w:rPr>
-        <w:t xml:space="preserve">## {</w:t>
-      </w:r>
-      <w:r>
-        <w:br/>
-      </w:r>
-      <w:r>
-        <w:rPr>
-          <w:rStyle w:val="VerbatimChar"/>
-        </w:rPr>
-        <w:t xml:space="preserve">##     mzml_prof = MSnbase::readMSData(mzml_file, msLevel. = 1, </w:t>
-      </w:r>
-      <w:r>
-        <w:br/>
-      </w:r>
-      <w:r>
-        <w:rPr>
-          <w:rStyle w:val="VerbatimChar"/>
-        </w:rPr>
-        <w:t xml:space="preserve">##         centroided. = FALSE)</w:t>
-      </w:r>
-      <w:r>
-        <w:br/>
-      </w:r>
-      <w:r>
-        <w:rPr>
-          <w:rStyle w:val="VerbatimChar"/>
-        </w:rPr>
-        <w:t xml:space="preserve">##     mzml_info = get_ms_info(mzml_prof)</w:t>
-      </w:r>
-      <w:r>
-        <w:br/>
-      </w:r>
-      <w:r>
-        <w:rPr>
-          <w:rStyle w:val="VerbatimChar"/>
-        </w:rPr>
-        <w:t xml:space="preserve">##     all_scans_cent = mzml_prof %&gt;% MSnbase::pickPeaks()</w:t>
-      </w:r>
-      <w:r>
-        <w:br/>
-      </w:r>
-      <w:r>
-        <w:rPr>
-          <w:rStyle w:val="VerbatimChar"/>
-        </w:rPr>
-        <w:t xml:space="preserve">##     all_scans_cent_mz = mz(all_scans_cent)</w:t>
-      </w:r>
-      <w:r>
-        <w:br/>
-      </w:r>
-      <w:r>
-        <w:rPr>
-          <w:rStyle w:val="VerbatimChar"/>
-        </w:rPr>
-        <w:t xml:space="preserve">##     all_scans_cent_intensity = intensity(all_scans_cent)</w:t>
-      </w:r>
-      <w:r>
-        <w:br/>
-      </w:r>
-      <w:r>
-        <w:rPr>
-          <w:rStyle w:val="VerbatimChar"/>
-        </w:rPr>
-        <w:t xml:space="preserve">##     all_scans_data = purrr::map_df(seq_len(length(all_scans_cent_mz)), </w:t>
-      </w:r>
-      <w:r>
-        <w:br/>
-      </w:r>
-      <w:r>
-        <w:rPr>
-          <w:rStyle w:val="VerbatimChar"/>
-        </w:rPr>
-        <w:t xml:space="preserve">##         function(in_scan) {</w:t>
-      </w:r>
-      <w:r>
-        <w:br/>
-      </w:r>
-      <w:r>
-        <w:rPr>
-          <w:rStyle w:val="VerbatimChar"/>
-        </w:rPr>
-        <w:t xml:space="preserve">##             data.frame(mz = all_scans_cent_mz[[in_scan]], intensity = all_scans_cent_intensity[[in_scan]], </w:t>
-      </w:r>
-      <w:r>
-        <w:br/>
-      </w:r>
-      <w:r>
-        <w:rPr>
-          <w:rStyle w:val="VerbatimChar"/>
-        </w:rPr>
-        <w:t xml:space="preserve">##                 scan = in_scan)</w:t>
-      </w:r>
-      <w:r>
-        <w:br/>
-      </w:r>
-      <w:r>
-        <w:rPr>
-          <w:rStyle w:val="VerbatimChar"/>
-        </w:rPr>
-        <w:t xml:space="preserve">##         })</w:t>
-      </w:r>
-      <w:r>
-        <w:br/>
-      </w:r>
-      <w:r>
-        <w:rPr>
-          <w:rStyle w:val="VerbatimChar"/>
-        </w:rPr>
-        <w:t xml:space="preserve">##     comb_prof = MSnbase::combineSpectra(mzml_prof, method = meanMzInts, </w:t>
-      </w:r>
-      <w:r>
-        <w:br/>
-      </w:r>
-      <w:r>
-        <w:rPr>
-          <w:rStyle w:val="VerbatimChar"/>
-        </w:rPr>
-        <w:t xml:space="preserve">##         mzd = 0, ppm = 1)</w:t>
-      </w:r>
-      <w:r>
-        <w:br/>
-      </w:r>
-      <w:r>
-        <w:rPr>
-          <w:rStyle w:val="VerbatimChar"/>
-        </w:rPr>
-        <w:t xml:space="preserve">##     comb_cent = comb_prof %&gt;% MSnbase::pickPeaks()</w:t>
-      </w:r>
-      <w:r>
-        <w:br/>
-      </w:r>
-      <w:r>
-        <w:rPr>
-          <w:rStyle w:val="VerbatimChar"/>
-        </w:rPr>
-        <w:t xml:space="preserve">##     comb_cent_data = data.frame(mz = mz(comb_cent)[[1]], intensity = intensity(comb_cent)[[1]])</w:t>
-      </w:r>
-      <w:r>
-        <w:br/>
-      </w:r>
-      <w:r>
-        <w:rPr>
-          <w:rStyle w:val="VerbatimChar"/>
-        </w:rPr>
-        <w:t xml:space="preserve">##     list(scanlevel = all_scans_data, comb = comb_cent_data)</w:t>
-      </w:r>
-      <w:r>
-        <w:br/>
-      </w:r>
-      <w:r>
-        <w:rPr>
-          <w:rStyle w:val="VerbatimChar"/>
-        </w:rPr>
-        <w:t xml:space="preserve">## }</w:t>
-      </w:r>
-      <w:r>
-        <w:br/>
-      </w:r>
-      <w:r>
-        <w:rPr>
-          <w:rStyle w:val="VerbatimChar"/>
-        </w:rPr>
-        <w:t xml:space="preserve">## </w:t>
-      </w:r>
-      <w:r>
-        <w:br/>
-      </w:r>
-      <w:r>
-        <w:rPr>
-          <w:rStyle w:val="VerbatimChar"/>
-        </w:rPr>
-        <w:t xml:space="preserve">## [[2]]$visible</w:t>
-      </w:r>
-      <w:r>
-        <w:br/>
-      </w:r>
-      <w:r>
-        <w:rPr>
-          <w:rStyle w:val="VerbatimChar"/>
-        </w:rPr>
-        <w:t xml:space="preserve">## [1] FALSE</w:t>
-      </w:r>
-      <w:r>
-        <w:br/>
-      </w:r>
-      <w:r>
-        <w:rPr>
-          <w:rStyle w:val="VerbatimChar"/>
-        </w:rPr>
-        <w:t xml:space="preserve">## </w:t>
-      </w:r>
-      <w:r>
-        <w:br/>
-      </w:r>
-      <w:r>
-        <w:rPr>
-          <w:rStyle w:val="VerbatimChar"/>
-        </w:rPr>
-        <w:t xml:space="preserve">## </w:t>
-      </w:r>
-      <w:r>
-        <w:br/>
-      </w:r>
-      <w:r>
-        <w:rPr>
-          <w:rStyle w:val="VerbatimChar"/>
-        </w:rPr>
-        <w:t xml:space="preserve">## [[3]]</w:t>
-      </w:r>
-      <w:r>
-        <w:br/>
-      </w:r>
-      <w:r>
-        <w:rPr>
-          <w:rStyle w:val="VerbatimChar"/>
-        </w:rPr>
-        <w:t xml:space="preserve">## [[3]]$value</w:t>
-      </w:r>
-      <w:r>
-        <w:br/>
-      </w:r>
-      <w:r>
-        <w:rPr>
-          <w:rStyle w:val="VerbatimChar"/>
-        </w:rPr>
-        <w:t xml:space="preserve">## function (...) </w:t>
-      </w:r>
-      <w:r>
-        <w:br/>
-      </w:r>
-      <w:r>
-        <w:rPr>
-          <w:rStyle w:val="VerbatimChar"/>
-        </w:rPr>
-        <w:t xml:space="preserve">## {</w:t>
-      </w:r>
-      <w:r>
-        <w:br/>
-      </w:r>
-      <w:r>
-        <w:rPr>
-          <w:rStyle w:val="VerbatimChar"/>
-        </w:rPr>
-        <w:t xml:space="preserve">##     hpd_data = list(...)</w:t>
-      </w:r>
-      <w:r>
-        <w:br/>
-      </w:r>
-      <w:r>
-        <w:rPr>
-          <w:rStyle w:val="VerbatimChar"/>
-        </w:rPr>
-        <w:t xml:space="preserve">##     hpd_process = purrr::map_chr(hpd_data, ~.x$processed)</w:t>
-      </w:r>
-      <w:r>
-        <w:br/>
-      </w:r>
-      <w:r>
-        <w:rPr>
-          <w:rStyle w:val="VerbatimChar"/>
-        </w:rPr>
-        <w:t xml:space="preserve">##     print(hpd_process)</w:t>
-      </w:r>
-      <w:r>
-        <w:br/>
-      </w:r>
-      <w:r>
-        <w:rPr>
-          <w:rStyle w:val="VerbatimChar"/>
-        </w:rPr>
-        <w:t xml:space="preserve">##     filtersd = hpd_data[[which(grepl("filtersd", hpd_process))]]</w:t>
-      </w:r>
-      <w:r>
-        <w:br/>
-      </w:r>
-      <w:r>
-        <w:rPr>
-          <w:rStyle w:val="VerbatimChar"/>
-        </w:rPr>
-        <w:t xml:space="preserve">##     sd_cutoff = filtersd$max_sd</w:t>
-      </w:r>
-      <w:r>
-        <w:br/>
-      </w:r>
-      <w:r>
-        <w:rPr>
-          <w:rStyle w:val="VerbatimChar"/>
-        </w:rPr>
-        <w:t xml:space="preserve">## }</w:t>
-      </w:r>
-      <w:r>
-        <w:br/>
-      </w:r>
-      <w:r>
-        <w:rPr>
-          <w:rStyle w:val="VerbatimChar"/>
-        </w:rPr>
-        <w:t xml:space="preserve">## </w:t>
-      </w:r>
-      <w:r>
-        <w:br/>
-      </w:r>
-      <w:r>
-        <w:rPr>
-          <w:rStyle w:val="VerbatimChar"/>
-        </w:rPr>
-        <w:t xml:space="preserve">## [[3]]$visible</w:t>
-      </w:r>
-      <w:r>
-        <w:br/>
-      </w:r>
-      <w:r>
-        <w:rPr>
-          <w:rStyle w:val="VerbatimChar"/>
-        </w:rPr>
-        <w:t xml:space="preserve">## [1] FALSE</w:t>
-      </w:r>
-    </w:p>
-    <w:p>
-      <w:pPr>
-        <w:pStyle w:val="Heading2"/>
-      </w:pPr>
-      <w:bookmarkStart w:id="20" w:name="abstract"/>
-      <w:r>
-        <w:t xml:space="preserve">Abstract</w:t>
-      </w:r>
-      <w:bookmarkEnd w:id="20"/>
-    </w:p>
-    <w:p>
-      <w:pPr>
-        <w:pStyle w:val="FirstParagraph"/>
-      </w:pPr>
-      <w:r>
-        <w:t xml:space="preserve">We introduce a novel method for characterizing peaks from direct injection FT-MS experiments developed on metabolomics datasets that utilizes frequency values derived directly from the spacing of raw M/Z points.</w:t>
-      </w:r>
-      <w:r>
-        <w:t xml:space="preserve"> </w:t>
-      </w:r>
-      <w:r>
-        <w:t xml:space="preserve">Our method incorporates several aspects designed to make the derived intensities trustworthy, and suitable for use in our previously published peak assignment algorithm SMIRFE.</w:t>
-      </w:r>
-      <w:r>
-        <w:t xml:space="preserve"> </w:t>
-      </w:r>
-      <w:r>
-        <w:t xml:space="preserve">Notably, the inclusion of an intensity independent noise removal, and normalization of scan level data results in a reduction of median relative standard deviation from</w:t>
-      </w:r>
-      <w:r>
-        <w:t xml:space="preserve"> </w:t>
-      </w:r>
-      <w:r>
-        <w:rPr>
+          <w:bCs/>
           <w:b/>
         </w:rPr>
         <w:t xml:space="preserve">X</w:t>
@@ -986,6 +183,7 @@
       </w:r>
       <w:r>
         <w:rPr>
+          <w:bCs/>
           <w:b/>
         </w:rPr>
         <w:t xml:space="preserve">Y</w:t>
@@ -994,35 +192,34 @@
         <w:t xml:space="preserve">, and much better fit of peak intensities to relative natural abundances of assigned isotopologues.</w:t>
       </w:r>
     </w:p>
+    <w:bookmarkEnd w:id="20"/>
+    <w:bookmarkStart w:id="21" w:name="introduction"/>
     <w:p>
       <w:pPr>
         <w:pStyle w:val="Heading2"/>
       </w:pPr>
-      <w:bookmarkStart w:id="21" w:name="introduction"/>
       <w:r>
         <w:t xml:space="preserve">Introduction</w:t>
       </w:r>
-      <w:bookmarkEnd w:id="21"/>
-    </w:p>
+    </w:p>
+    <w:bookmarkEnd w:id="21"/>
+    <w:bookmarkStart w:id="34" w:name="methods"/>
     <w:p>
       <w:pPr>
         <w:pStyle w:val="Heading2"/>
       </w:pPr>
-      <w:bookmarkStart w:id="22" w:name="methods"/>
       <w:r>
         <w:t xml:space="preserve">Methods</w:t>
       </w:r>
-      <w:bookmarkEnd w:id="22"/>
-    </w:p>
+    </w:p>
+    <w:bookmarkStart w:id="22" w:name="conversion-of-mz-to-frequency"/>
     <w:p>
       <w:pPr>
         <w:pStyle w:val="Heading3"/>
       </w:pPr>
-      <w:bookmarkStart w:id="23" w:name="conversion-of-mz-to-frequency"/>
       <w:r>
         <w:t xml:space="preserve">Conversion of M/Z to Frequency</w:t>
       </w:r>
-      <w:bookmarkEnd w:id="23"/>
     </w:p>
     <w:p>
       <w:pPr>
@@ -1090,6 +287,7 @@
       </w:r>
       <w:r>
         <w:rPr>
+          <w:iCs/>
           <w:i/>
         </w:rPr>
         <w:t xml:space="preserve">true, constant</w:t>
@@ -1105,6 +303,7 @@
       </w:r>
       <w:r>
         <w:rPr>
+          <w:iCs/>
           <w:i/>
         </w:rPr>
         <w:t xml:space="preserve">useful</w:t>
@@ -1126,6 +325,7 @@
       </w:r>
       <w:r>
         <w:rPr>
+          <w:iCs/>
           <w:i/>
         </w:rPr>
         <w:t xml:space="preserve">useful</w:t>
@@ -1174,6 +374,9 @@
             <m:t>y</m:t>
           </m:r>
           <m:r>
+            <m:rPr>
+              <m:sty m:val="p"/>
+            </m:rPr>
             <m:t>=</m:t>
           </m:r>
           <m:r>
@@ -1204,12 +407,18 @@
             <m:t>t</m:t>
           </m:r>
           <m:r>
+            <m:rPr>
+              <m:sty m:val="p"/>
+            </m:rPr>
             <m:t>+</m:t>
           </m:r>
           <m:r>
             <m:t>x</m:t>
           </m:r>
           <m:r>
+            <m:rPr>
+              <m:sty m:val="p"/>
+            </m:rPr>
             <m:t>*</m:t>
           </m:r>
           <m:f>
@@ -1239,12 +448,18 @@
             </m:den>
           </m:f>
           <m:r>
+            <m:rPr>
+              <m:sty m:val="p"/>
+            </m:rPr>
             <m:t>+</m:t>
           </m:r>
           <m:r>
             <m:t>y</m:t>
           </m:r>
           <m:r>
+            <m:rPr>
+              <m:sty m:val="p"/>
+            </m:rPr>
             <m:t>*</m:t>
           </m:r>
           <m:f>
@@ -1327,6 +542,9 @@
             <m:t>z</m:t>
           </m:r>
           <m:r>
+            <m:rPr>
+              <m:sty m:val="p"/>
+            </m:rPr>
             <m:t>=</m:t>
           </m:r>
           <m:r>
@@ -1357,12 +575,18 @@
             <m:t>t</m:t>
           </m:r>
           <m:r>
+            <m:rPr>
+              <m:sty m:val="p"/>
+            </m:rPr>
             <m:t>+</m:t>
           </m:r>
           <m:r>
             <m:t>x</m:t>
           </m:r>
           <m:r>
+            <m:rPr>
+              <m:sty m:val="p"/>
+            </m:rPr>
             <m:t>*</m:t>
           </m:r>
           <m:f>
@@ -1405,12 +629,18 @@
             </m:den>
           </m:f>
           <m:r>
+            <m:rPr>
+              <m:sty m:val="p"/>
+            </m:rPr>
             <m:t>+</m:t>
           </m:r>
           <m:r>
             <m:t>y</m:t>
           </m:r>
           <m:r>
+            <m:rPr>
+              <m:sty m:val="p"/>
+            </m:rPr>
             <m:t>*</m:t>
           </m:r>
           <m:f>
@@ -1462,12 +692,18 @@
             </m:den>
           </m:f>
           <m:r>
+            <m:rPr>
+              <m:sty m:val="p"/>
+            </m:rPr>
             <m:t>+</m:t>
           </m:r>
           <m:r>
             <m:t>z</m:t>
           </m:r>
           <m:r>
+            <m:rPr>
+              <m:sty m:val="p"/>
+            </m:rPr>
             <m:t>*</m:t>
           </m:r>
           <m:f>
@@ -1521,15 +757,15 @@
         </m:oMath>
       </m:oMathPara>
     </w:p>
+    <w:bookmarkEnd w:id="22"/>
+    <w:bookmarkStart w:id="23" w:name="frequency-intervals"/>
     <w:p>
       <w:pPr>
         <w:pStyle w:val="Heading3"/>
       </w:pPr>
-      <w:bookmarkStart w:id="24" w:name="frequency-intervals"/>
       <w:r>
         <w:t xml:space="preserve">Frequency Intervals</w:t>
       </w:r>
-      <w:bookmarkEnd w:id="24"/>
     </w:p>
     <w:p>
       <w:pPr>
@@ -1551,15 +787,15 @@
         <w:t xml:space="preserve">The tiled windows are one point wide and offset by one point.</w:t>
       </w:r>
     </w:p>
+    <w:bookmarkEnd w:id="23"/>
+    <w:bookmarkStart w:id="24" w:name="interval-range-based-data"/>
     <w:p>
       <w:pPr>
         <w:pStyle w:val="Heading3"/>
       </w:pPr>
-      <w:bookmarkStart w:id="25" w:name="interval-range-based-data"/>
       <w:r>
         <w:t xml:space="preserve">Interval Range Based Data</w:t>
       </w:r>
-      <w:bookmarkEnd w:id="25"/>
     </w:p>
     <w:p>
       <w:pPr>
@@ -1575,15 +811,15 @@
         <w:t xml:space="preserve">The sliding and tiled windows are also converted to IRanges objects the same way.</w:t>
       </w:r>
     </w:p>
+    <w:bookmarkEnd w:id="24"/>
+    <w:bookmarkStart w:id="25" w:name="peak-containing-intervals"/>
     <w:p>
       <w:pPr>
         <w:pStyle w:val="Heading3"/>
       </w:pPr>
-      <w:bookmarkStart w:id="26" w:name="peak-containing-intervals"/>
       <w:r>
         <w:t xml:space="preserve">Peak Containing Intervals</w:t>
       </w:r>
-      <w:bookmarkEnd w:id="26"/>
     </w:p>
     <w:p>
       <w:pPr>
@@ -1617,6 +853,7 @@
       </w:pPr>
       <w:r>
         <w:rPr>
+          <w:bCs/>
           <w:b/>
         </w:rPr>
         <w:t xml:space="preserve">Hunter talk about issues around non-detection and why we only use non-zero counts, sliding followed by tiles</w:t>
@@ -1637,6 +874,7 @@
       </w:r>
       <w:r>
         <w:rPr>
+          <w:bCs/>
           <w:b/>
         </w:rPr>
         <w:t xml:space="preserve">Peak Detection</w:t>
@@ -1649,6 +887,7 @@
       </w:r>
       <w:r>
         <w:rPr>
+          <w:bCs/>
           <w:b/>
         </w:rPr>
         <w:t xml:space="preserve">real</w:t>
@@ -1660,15 +899,15 @@
         <w:t xml:space="preserve">peak that was detected in one or more scans.</w:t>
       </w:r>
     </w:p>
+    <w:bookmarkEnd w:id="25"/>
+    <w:bookmarkStart w:id="26" w:name="peak-detection-and-centroided-values"/>
     <w:p>
       <w:pPr>
         <w:pStyle w:val="Heading3"/>
       </w:pPr>
-      <w:bookmarkStart w:id="27" w:name="peak-detection-and-centroided-values"/>
       <w:r>
         <w:t xml:space="preserve">Peak Detection and Centroided Values</w:t>
       </w:r>
-      <w:bookmarkEnd w:id="27"/>
     </w:p>
     <w:p>
       <w:pPr>
@@ -1743,6 +982,9 @@
             <m:t>y</m:t>
           </m:r>
           <m:r>
+            <m:rPr>
+              <m:sty m:val="p"/>
+            </m:rPr>
             <m:t>=</m:t>
           </m:r>
           <m:r>
@@ -1773,12 +1015,18 @@
             <m:t>t</m:t>
           </m:r>
           <m:r>
+            <m:rPr>
+              <m:sty m:val="p"/>
+            </m:rPr>
             <m:t>+</m:t>
           </m:r>
           <m:r>
             <m:t>a</m:t>
           </m:r>
           <m:r>
+            <m:rPr>
+              <m:sty m:val="p"/>
+            </m:rPr>
             <m:t>*</m:t>
           </m:r>
           <m:r>
@@ -1806,12 +1054,18 @@
             <m:t>n</m:t>
           </m:r>
           <m:r>
+            <m:rPr>
+              <m:sty m:val="p"/>
+            </m:rPr>
             <m:t>+</m:t>
           </m:r>
           <m:r>
             <m:t>b</m:t>
           </m:r>
           <m:r>
+            <m:rPr>
+              <m:sty m:val="p"/>
+            </m:rPr>
             <m:t>*</m:t>
           </m:r>
           <m:r>
@@ -1878,15 +1132,15 @@
         <w:t xml:space="preserve">Any regions that subsequently contain zero peaks are removed.</w:t>
       </w:r>
     </w:p>
+    <w:bookmarkEnd w:id="26"/>
+    <w:bookmarkStart w:id="27" w:name="scan-to-scan-normalization"/>
     <w:p>
       <w:pPr>
         <w:pStyle w:val="Heading3"/>
       </w:pPr>
-      <w:bookmarkStart w:id="28" w:name="scan-to-scan-normalization"/>
       <w:r>
         <w:t xml:space="preserve">Scan to Scan Normalization</w:t>
       </w:r>
-      <w:bookmarkEnd w:id="28"/>
     </w:p>
     <w:p>
       <w:pPr>
@@ -1900,6 +1154,7 @@
       </w:r>
       <w:r>
         <w:rPr>
+          <w:iCs/>
           <w:i/>
         </w:rPr>
         <w:t xml:space="preserve">reference</w:t>
@@ -1933,6 +1188,7 @@
       </w:r>
       <w:r>
         <w:rPr>
+          <w:iCs/>
           <w:i/>
         </w:rPr>
         <w:t xml:space="preserve">reference</w:t>
@@ -1982,15 +1238,15 @@
         <w:t xml:space="preserve">This normalization is done twice, once using all possible peaks, after which the correlation of peak intensity with scan number is checked, and those peaks with correlation of greater than 0.5 with scan number are removed, and the normalization factors are calculated again, and then applied to both the centroided peak height and the raw point intensities.</w:t>
       </w:r>
     </w:p>
+    <w:bookmarkEnd w:id="27"/>
+    <w:bookmarkStart w:id="28" w:name="full-characterization"/>
     <w:p>
       <w:pPr>
         <w:pStyle w:val="Heading3"/>
       </w:pPr>
-      <w:bookmarkStart w:id="29" w:name="full-characterization"/>
       <w:r>
         <w:t xml:space="preserve">Full Characterization</w:t>
       </w:r>
-      <w:bookmarkEnd w:id="29"/>
     </w:p>
     <w:p>
       <w:pPr>
@@ -2038,15 +1294,15 @@
         <w:t xml:space="preserve">value that is useful to define the search space around the peak for any assignment algorithm.</w:t>
       </w:r>
     </w:p>
+    <w:bookmarkEnd w:id="28"/>
+    <w:bookmarkStart w:id="30" w:name="Xfcc9e63ae1e2b90795a836c55d33f1e39f8398f"/>
     <w:p>
       <w:pPr>
         <w:pStyle w:val="Heading3"/>
       </w:pPr>
-      <w:bookmarkStart w:id="30" w:name="Xfcc9e63ae1e2b90795a836c55d33f1e39f8398f"/>
       <w:r>
         <w:t xml:space="preserve">Correction of Height and Standard Deviation</w:t>
       </w:r>
-      <w:bookmarkEnd w:id="30"/>
     </w:p>
     <w:p>
       <w:pPr>
@@ -2118,7 +1374,7 @@
       <w:r>
         <w:t xml:space="preserve"> </w:t>
       </w:r>
-      <w:hyperlink r:id="rId31">
+      <w:hyperlink r:id="rId29">
         <w:r>
           <w:rPr>
             <w:rStyle w:val="Hyperlink"/>
@@ -2130,15 +1386,15 @@
         <w:t xml:space="preserve">].</w:t>
       </w:r>
     </w:p>
+    <w:bookmarkEnd w:id="30"/>
+    <w:bookmarkStart w:id="31" w:name="frequency-standard-deviation-filtering"/>
     <w:p>
       <w:pPr>
         <w:pStyle w:val="Heading3"/>
       </w:pPr>
-      <w:bookmarkStart w:id="32" w:name="frequency-standard-deviation-filtering"/>
       <w:r>
         <w:t xml:space="preserve">Frequency Standard Deviation Filtering</w:t>
       </w:r>
-      <w:bookmarkEnd w:id="32"/>
     </w:p>
     <w:p>
       <w:pPr>
@@ -2160,15 +1416,15 @@
         <w:t xml:space="preserve">For HPD detection, the peaks in excel output from Xcalibur were used after converting the M/Z peak centers into frequency space. Sliding windows 1000 frequency points wide and offset by 100 points were used for the density calculations.</w:t>
       </w:r>
     </w:p>
+    <w:bookmarkEnd w:id="31"/>
+    <w:bookmarkStart w:id="32" w:name="multi-class-f-statistics"/>
     <w:p>
       <w:pPr>
         <w:pStyle w:val="Heading3"/>
       </w:pPr>
-      <w:bookmarkStart w:id="33" w:name="multi-class-f-statistics"/>
       <w:r>
         <w:t xml:space="preserve">Multi-Class F-Statistics</w:t>
       </w:r>
-      <w:bookmarkEnd w:id="33"/>
     </w:p>
     <w:p>
       <w:pPr>
@@ -2178,15 +1434,15 @@
         <w:t xml:space="preserve">To evaluate the F-statistic between multi-class samples, a much larger set of samples was used. In this case, 181 matched non-cancer and cancer samples that were previously used in the HPD detection manuscript [ref]. All 181 samples were peak characterized using the most stringent method below as well as peaks generated from the xcms R package [ref], assigned using SMIRFE, and then peaks matched by shared EMFs across samples (see Supplemental materials for a description of peak matching and deciding the most likely EMF). For each matched peak across samples, we kept the peaks present in at least 25% of samples in both classes of sample (disease, non-disease), and calculated the F-statistic for peaks generated using our peak-characterization and those from xcms.</w:t>
       </w:r>
     </w:p>
+    <w:bookmarkEnd w:id="32"/>
+    <w:bookmarkStart w:id="33" w:name="samples-and-overall-processing"/>
     <w:p>
       <w:pPr>
         <w:pStyle w:val="Heading3"/>
       </w:pPr>
-      <w:bookmarkStart w:id="34" w:name="samples-and-overall-processing"/>
       <w:r>
         <w:t xml:space="preserve">Samples and Overall Processing</w:t>
       </w:r>
-      <w:bookmarkEnd w:id="34"/>
     </w:p>
     <w:p>
       <w:pPr>
@@ -2212,95 +1468,95 @@
     </w:p>
     <w:p>
       <w:pPr>
+        <w:numPr>
+          <w:ilvl w:val="0"/>
+          <w:numId w:val="1001"/>
+        </w:numPr>
         <w:pStyle w:val="Compact"/>
+      </w:pPr>
+      <w:r>
+        <w:t xml:space="preserve">No noise removal, no normalization, no frequency SD filtering (noperc_nonorm)</w:t>
+      </w:r>
+    </w:p>
+    <w:p>
+      <w:pPr>
         <w:numPr>
+          <w:ilvl w:val="0"/>
           <w:numId w:val="1001"/>
+        </w:numPr>
+        <w:pStyle w:val="Compact"/>
+      </w:pPr>
+      <w:r>
+        <w:t xml:space="preserve">Noise removal, no normalization, no frequency SD filtering (perc99_nonorm)</w:t>
+      </w:r>
+    </w:p>
+    <w:p>
+      <w:pPr>
+        <w:numPr>
           <w:ilvl w:val="0"/>
+          <w:numId w:val="1001"/>
         </w:numPr>
-      </w:pPr>
-      <w:r>
-        <w:t xml:space="preserve">No noise removal, no normalization, no frequency SD filtering (noperc_nonorm)</w:t>
-      </w:r>
-    </w:p>
-    <w:p>
-      <w:pPr>
         <w:pStyle w:val="Compact"/>
+      </w:pPr>
+      <w:r>
+        <w:t xml:space="preserve">Noise removal, single pass normalization with all peaks, no frequency SD filtering (singlenorm)</w:t>
+      </w:r>
+    </w:p>
+    <w:p>
+      <w:pPr>
         <w:numPr>
+          <w:ilvl w:val="0"/>
           <w:numId w:val="1001"/>
+        </w:numPr>
+        <w:pStyle w:val="Compact"/>
+      </w:pPr>
+      <w:r>
+        <w:t xml:space="preserve">Noise removal, single pass normalization with high ratio peaks, no frequency SD filtering (singlenorm_int)</w:t>
+      </w:r>
+    </w:p>
+    <w:p>
+      <w:pPr>
+        <w:numPr>
           <w:ilvl w:val="0"/>
+          <w:numId w:val="1001"/>
         </w:numPr>
-      </w:pPr>
-      <w:r>
-        <w:t xml:space="preserve">Noise removal, no normalization, no frequency SD filtering (perc99_nonorm)</w:t>
-      </w:r>
-    </w:p>
-    <w:p>
-      <w:pPr>
         <w:pStyle w:val="Compact"/>
+      </w:pPr>
+      <w:r>
+        <w:t xml:space="preserve">Noise removal, two pass normalization, no frequency SD filtering (doublenorm)</w:t>
+      </w:r>
+    </w:p>
+    <w:p>
+      <w:pPr>
         <w:numPr>
+          <w:ilvl w:val="0"/>
           <w:numId w:val="1001"/>
-          <w:ilvl w:val="0"/>
         </w:numPr>
-      </w:pPr>
-      <w:r>
-        <w:t xml:space="preserve">Noise removal, single pass normalization with all peaks, no frequency SD filtering (singlenorm)</w:t>
-      </w:r>
-    </w:p>
-    <w:p>
-      <w:pPr>
         <w:pStyle w:val="Compact"/>
-        <w:numPr>
-          <w:numId w:val="1001"/>
-          <w:ilvl w:val="0"/>
-        </w:numPr>
-      </w:pPr>
-      <w:r>
-        <w:t xml:space="preserve">Noise removal, single pass normalization with high ratio peaks, no frequency SD filtering (singlenorm_int)</w:t>
-      </w:r>
-    </w:p>
-    <w:p>
-      <w:pPr>
-        <w:pStyle w:val="Compact"/>
-        <w:numPr>
-          <w:numId w:val="1001"/>
-          <w:ilvl w:val="0"/>
-        </w:numPr>
-      </w:pPr>
-      <w:r>
-        <w:t xml:space="preserve">Noise removal, two pass normalization, no frequency SD filtering (doublenorm)</w:t>
-      </w:r>
-    </w:p>
-    <w:p>
-      <w:pPr>
-        <w:pStyle w:val="Compact"/>
-        <w:numPr>
-          <w:numId w:val="1001"/>
-          <w:ilvl w:val="0"/>
-        </w:numPr>
       </w:pPr>
       <w:r>
         <w:t xml:space="preserve">Noise removal, two pass normalization, frequency SD filtering (filtersd)</w:t>
       </w:r>
     </w:p>
+    <w:bookmarkEnd w:id="33"/>
+    <w:bookmarkEnd w:id="34"/>
+    <w:bookmarkStart w:id="52" w:name="results"/>
     <w:p>
       <w:pPr>
         <w:pStyle w:val="Heading2"/>
       </w:pPr>
-      <w:bookmarkStart w:id="35" w:name="results"/>
       <w:r>
         <w:t xml:space="preserve">Results</w:t>
       </w:r>
-      <w:bookmarkEnd w:id="35"/>
-    </w:p>
+    </w:p>
+    <w:bookmarkStart w:id="35" w:name="X88042993be7000277fd2394cb693c2b097ab57c"/>
     <w:p>
       <w:pPr>
         <w:pStyle w:val="Heading3"/>
       </w:pPr>
-      <w:bookmarkStart w:id="36" w:name="X88042993be7000277fd2394cb693c2b097ab57c"/>
       <w:r>
         <w:t xml:space="preserve">Naively Averaged Data Have Bad Relative Intensities</w:t>
       </w:r>
-      <w:bookmarkEnd w:id="36"/>
     </w:p>
     <w:p>
       <w:pPr>
@@ -2322,15 +1578,15 @@
         <w:t xml:space="preserve">We do note that when all of the peaks are present in a single scan, their relative intensity ratios are much closer to the theoretical ratios based on NAP.</w:t>
       </w:r>
     </w:p>
+    <w:bookmarkEnd w:id="35"/>
+    <w:bookmarkStart w:id="38" w:name="mz-to-frequency"/>
     <w:p>
       <w:pPr>
         <w:pStyle w:val="Heading3"/>
       </w:pPr>
-      <w:bookmarkStart w:id="37" w:name="mz-to-frequency"/>
       <w:r>
         <w:t xml:space="preserve">M/Z to Frequency</w:t>
       </w:r>
-      <w:bookmarkEnd w:id="37"/>
     </w:p>
     <w:p>
       <w:pPr>
@@ -2383,6 +1639,9 @@
           <m:t>1</m:t>
         </m:r>
         <m:r>
+          <m:rPr>
+            <m:sty m:val="p"/>
+          </m:rPr>
           <m:t>/</m:t>
         </m:r>
         <m:rad>
@@ -2435,6 +1694,253 @@
       <w:r>
         <w:drawing>
           <wp:inline>
+            <wp:extent cx="5334000" cy="3333750"/>
+            <wp:effectExtent b="0" l="0" r="0" t="0"/>
+            <wp:docPr descr="" title="" id="1" name="Picture"/>
+            <a:graphic>
+              <a:graphicData uri="http://schemas.openxmlformats.org/drawingml/2006/picture">
+                <pic:pic>
+                  <pic:nvPicPr>
+                    <pic:cNvPr descr="peakcharacterization_manuscript_files/figure-docx/Figure_1_mz_frequency_conversion-1.png" id="0" name="Picture"/>
+                    <pic:cNvPicPr>
+                      <a:picLocks noChangeArrowheads="1" noChangeAspect="1"/>
+                    </pic:cNvPicPr>
+                  </pic:nvPicPr>
+                  <pic:blipFill>
+                    <a:blip r:embed="rId36"/>
+                    <a:stretch>
+                      <a:fillRect/>
+                    </a:stretch>
+                  </pic:blipFill>
+                  <pic:spPr bwMode="auto">
+                    <a:xfrm>
+                      <a:off x="0" y="0"/>
+                      <a:ext cx="5334000" cy="3333750"/>
+                    </a:xfrm>
+                    <a:prstGeom prst="rect">
+                      <a:avLst/>
+                    </a:prstGeom>
+                    <a:noFill/>
+                    <a:ln w="9525">
+                      <a:noFill/>
+                      <a:headEnd/>
+                      <a:tailEnd/>
+                    </a:ln>
+                  </pic:spPr>
+                </pic:pic>
+              </a:graphicData>
+            </a:graphic>
+          </wp:inline>
+        </w:drawing>
+      </w:r>
+    </w:p>
+    <w:p>
+      <w:pPr>
+        <w:pStyle w:val="BodyText"/>
+      </w:pPr>
+      <w:r>
+        <w:t xml:space="preserve">Figure 1.</w:t>
+      </w:r>
+      <w:r>
+        <w:t xml:space="preserve"> </w:t>
+      </w:r>
+      <w:r>
+        <w:rPr>
+          <w:bCs/>
+          <w:b/>
+        </w:rPr>
+        <w:t xml:space="preserve">A</w:t>
+      </w:r>
+      <w:r>
+        <w:t xml:space="preserve">: Intensity vs M/Z for a single peak from a single scan.</w:t>
+      </w:r>
+      <w:r>
+        <w:t xml:space="preserve"> </w:t>
+      </w:r>
+      <w:r>
+        <w:t xml:space="preserve">Red lines denote the differences between each point, and red dots the average between the pair of points.</w:t>
+      </w:r>
+      <w:r>
+        <w:t xml:space="preserve"> </w:t>
+      </w:r>
+      <w:r>
+        <w:t xml:space="preserve">The difference over the point is used to derive the frequency values in</w:t>
+      </w:r>
+      <w:r>
+        <w:t xml:space="preserve"> </w:t>
+      </w:r>
+      <w:r>
+        <w:rPr>
+          <w:bCs/>
+          <w:b/>
+        </w:rPr>
+        <w:t xml:space="preserve">B</w:t>
+      </w:r>
+      <w:r>
+        <w:t xml:space="preserve">.</w:t>
+      </w:r>
+      <w:r>
+        <w:t xml:space="preserve"> </w:t>
+      </w:r>
+      <w:r>
+        <w:rPr>
+          <w:bCs/>
+          <w:b/>
+        </w:rPr>
+        <w:t xml:space="preserve">B</w:t>
+      </w:r>
+      <w:r>
+        <w:t xml:space="preserve"> </w:t>
+      </w:r>
+      <w:r>
+        <w:t xml:space="preserve">plots the intensity vs the converted frequency points derived from</w:t>
+      </w:r>
+      <w:r>
+        <w:t xml:space="preserve"> </w:t>
+      </w:r>
+      <w:r>
+        <w:rPr>
+          <w:bCs/>
+          <w:b/>
+        </w:rPr>
+        <w:t xml:space="preserve">A</w:t>
+      </w:r>
+      <w:r>
+        <w:t xml:space="preserve">.</w:t>
+      </w:r>
+      <w:r>
+        <w:t xml:space="preserve"> </w:t>
+      </w:r>
+      <w:r>
+        <w:t xml:space="preserve">The red lines denote pairwise differences, which are shown in</w:t>
+      </w:r>
+      <w:r>
+        <w:t xml:space="preserve"> </w:t>
+      </w:r>
+      <w:r>
+        <w:rPr>
+          <w:bCs/>
+          <w:b/>
+        </w:rPr>
+        <w:t xml:space="preserve">C</w:t>
+      </w:r>
+      <w:r>
+        <w:t xml:space="preserve"> </w:t>
+      </w:r>
+      <w:r>
+        <w:t xml:space="preserve">for this single peak.</w:t>
+      </w:r>
+      <w:r>
+        <w:t xml:space="preserve"> </w:t>
+      </w:r>
+      <w:r>
+        <w:t xml:space="preserve">The differences for all peaks across all scans vs M/Z are shown in</w:t>
+      </w:r>
+      <w:r>
+        <w:t xml:space="preserve"> </w:t>
+      </w:r>
+      <w:r>
+        <w:rPr>
+          <w:bCs/>
+          <w:b/>
+        </w:rPr>
+        <w:t xml:space="preserve">D</w:t>
+      </w:r>
+      <w:r>
+        <w:t xml:space="preserve">, with those differences that lie within 0.49 - 0.51 shown in red.</w:t>
+      </w:r>
+      <w:r>
+        <w:t xml:space="preserve"> </w:t>
+      </w:r>
+      <w:r>
+        <w:rPr>
+          <w:bCs/>
+          <w:b/>
+        </w:rPr>
+        <w:t xml:space="preserve">E</w:t>
+      </w:r>
+      <w:r>
+        <w:t xml:space="preserve"> </w:t>
+      </w:r>
+      <w:r>
+        <w:t xml:space="preserve">shows the plot of derived frequency</w:t>
+      </w:r>
+      <w:r>
+        <w:t xml:space="preserve"> </w:t>
+      </w:r>
+      <w:r>
+        <w:rPr>
+          <w:iCs/>
+          <w:i/>
+        </w:rPr>
+        <w:t xml:space="preserve">vs</w:t>
+      </w:r>
+      <w:r>
+        <w:t xml:space="preserve"> </w:t>
+      </w:r>
+      <w:r>
+        <w:t xml:space="preserve">M/Z, with fitted values from the linear model in red.</w:t>
+      </w:r>
+    </w:p>
+    <w:p>
+      <w:pPr>
+        <w:pStyle w:val="BodyText"/>
+      </w:pPr>
+      <w:r>
+        <w:t xml:space="preserve">M/Z to frequency models are calculated for each scan, and the square root term from all scan level models are checked for outliers based on the interquartile ranges across all scans in a sample.</w:t>
+      </w:r>
+      <w:r>
+        <w:t xml:space="preserve"> </w:t>
+      </w:r>
+      <w:r>
+        <w:t xml:space="preserve">While scan specific models</w:t>
+      </w:r>
+      <w:r>
+        <w:t xml:space="preserve"> </w:t>
+      </w:r>
+      <w:r>
+        <w:rPr>
+          <w:bCs/>
+          <w:b/>
+        </w:rPr>
+        <w:t xml:space="preserve">could</w:t>
+      </w:r>
+      <w:r>
+        <w:t xml:space="preserve"> </w:t>
+      </w:r>
+      <w:r>
+        <w:t xml:space="preserve">be used in the conversion of M/Z to frequency, doing so results in changes to the relative peak ordering compared to M/Z space, as shown in Figure XA.</w:t>
+      </w:r>
+      <w:r>
+        <w:t xml:space="preserve"> </w:t>
+      </w:r>
+      <w:r>
+        <w:t xml:space="preserve">Therefore, a single model for all scans based on the median of each term in the model across scans is used for converting</w:t>
+      </w:r>
+      <w:r>
+        <w:t xml:space="preserve"> </w:t>
+      </w:r>
+      <w:r>
+        <w:rPr>
+          <w:iCs/>
+          <w:i/>
+        </w:rPr>
+        <w:t xml:space="preserve">all</w:t>
+      </w:r>
+      <w:r>
+        <w:t xml:space="preserve"> </w:t>
+      </w:r>
+      <w:r>
+        <w:t xml:space="preserve">remaining scan level data.</w:t>
+      </w:r>
+    </w:p>
+    <w:p>
+      <w:pPr>
+        <w:pStyle w:val="BodyText"/>
+      </w:pPr>
+      <w:r>
+        <w:drawing>
+          <wp:inline>
             <wp:extent cx="5334000" cy="4000500"/>
             <wp:effectExtent b="0" l="0" r="0" t="0"/>
             <wp:docPr descr="" title="" id="1" name="Picture"/>
@@ -2442,13 +1948,13 @@
               <a:graphicData uri="http://schemas.openxmlformats.org/drawingml/2006/picture">
                 <pic:pic>
                   <pic:nvPicPr>
-                    <pic:cNvPr descr="peakcharacterization_manuscript_files/figure-docx/Figure_1_mz_frequency_conversion-1.svg" id="0" name="Picture"/>
+                    <pic:cNvPr descr="peakcharacterization_manuscript_files/figure-docx/Figure_2_peak_ordering-1.png" id="0" name="Picture"/>
                     <pic:cNvPicPr>
                       <a:picLocks noChangeArrowheads="1" noChangeAspect="1"/>
                     </pic:cNvPicPr>
                   </pic:nvPicPr>
                   <pic:blipFill>
-                    <a:blip r:embed="rId38"/>
+                    <a:blip r:embed="rId37"/>
                     <a:stretch>
                       <a:fillRect/>
                     </a:stretch>
@@ -2480,189 +1986,111 @@
         <w:pStyle w:val="BodyText"/>
       </w:pPr>
       <w:r>
-        <w:t xml:space="preserve">Figure 1.</w:t>
-      </w:r>
-      <w:r>
-        <w:t xml:space="preserve"> </w:t>
+        <w:t xml:space="preserve">Figure 2. Peak ordering in M/Z compared with ordering in frequency space when a single M/Z to frequency model is used or scan specific M/Z to frequency models are used.</w:t>
+      </w:r>
+      <w:r>
+        <w:t xml:space="preserve"> </w:t>
+      </w:r>
+      <w:r>
+        <w:t xml:space="preserve">For a single peak, the scan level peak M/Z’s were extracted, and then frequency values for those M/Z generated using a single common model of M/Z to frequency (</w:t>
       </w:r>
       <w:r>
         <w:rPr>
+          <w:iCs/>
+          <w:i/>
+        </w:rPr>
+        <w:t xml:space="preserve">single_order</w:t>
+      </w:r>
+      <w:r>
+        <w:t xml:space="preserve">), or models derived from each scan (</w:t>
+      </w:r>
+      <w:r>
+        <w:rPr>
+          <w:iCs/>
+          <w:i/>
+        </w:rPr>
+        <w:t xml:space="preserve">scan_order</w:t>
+      </w:r>
+      <w:r>
+        <w:t xml:space="preserve">).</w:t>
+      </w:r>
+      <w:r>
+        <w:t xml:space="preserve"> </w:t>
+      </w:r>
+      <w:r>
+        <w:t xml:space="preserve">A subset of the peaks end up out of order using scan specific models, implying that a single model should be used across all the scan level data.</w:t>
+      </w:r>
+    </w:p>
+    <w:p>
+      <w:pPr>
+        <w:pStyle w:val="BodyText"/>
+      </w:pPr>
+      <w:r>
+        <w:t xml:space="preserve">Although the original model is created from only those points that had frequency point-to-point differences within a narrow range,</w:t>
+      </w:r>
+      <w:r>
+        <w:t xml:space="preserve"> </w:t>
+      </w:r>
+      <w:r>
+        <w:rPr>
+          <w:bCs/>
           <w:b/>
         </w:rPr>
-        <w:t xml:space="preserve">A</w:t>
-      </w:r>
-      <w:r>
-        <w:t xml:space="preserve">: Intensity vs M/Z for a single peak from a single scan.</w:t>
-      </w:r>
-      <w:r>
-        <w:t xml:space="preserve"> </w:t>
-      </w:r>
-      <w:r>
-        <w:t xml:space="preserve">Red lines denote the differences between each point, and red dots the average between the pair of points.</w:t>
-      </w:r>
-      <w:r>
-        <w:t xml:space="preserve"> </w:t>
-      </w:r>
-      <w:r>
-        <w:t xml:space="preserve">The difference over the point is used to derive the frequency values in</w:t>
-      </w:r>
-      <w:r>
-        <w:t xml:space="preserve"> </w:t>
-      </w:r>
-      <w:r>
-        <w:rPr>
-          <w:b/>
-        </w:rPr>
-        <w:t xml:space="preserve">B</w:t>
-      </w:r>
-      <w:r>
-        <w:t xml:space="preserve">.</w:t>
-      </w:r>
-      <w:r>
-        <w:t xml:space="preserve"> </w:t>
-      </w:r>
-      <w:r>
-        <w:rPr>
-          <w:b/>
-        </w:rPr>
-        <w:t xml:space="preserve">B</w:t>
-      </w:r>
-      <w:r>
-        <w:t xml:space="preserve"> </w:t>
-      </w:r>
-      <w:r>
-        <w:t xml:space="preserve">plots the intensity vs the converted frequency points derived from</w:t>
-      </w:r>
-      <w:r>
-        <w:t xml:space="preserve"> </w:t>
-      </w:r>
-      <w:r>
-        <w:rPr>
-          <w:b/>
-        </w:rPr>
-        <w:t xml:space="preserve">A</w:t>
-      </w:r>
-      <w:r>
-        <w:t xml:space="preserve">.</w:t>
-      </w:r>
-      <w:r>
-        <w:t xml:space="preserve"> </w:t>
-      </w:r>
-      <w:r>
-        <w:t xml:space="preserve">The red lines denote pairwise differences, which are shown in</w:t>
-      </w:r>
-      <w:r>
-        <w:t xml:space="preserve"> </w:t>
-      </w:r>
-      <w:r>
-        <w:rPr>
-          <w:b/>
-        </w:rPr>
-        <w:t xml:space="preserve">C</w:t>
-      </w:r>
-      <w:r>
-        <w:t xml:space="preserve"> </w:t>
-      </w:r>
-      <w:r>
-        <w:t xml:space="preserve">for this single peak.</w:t>
-      </w:r>
-      <w:r>
-        <w:t xml:space="preserve"> </w:t>
-      </w:r>
-      <w:r>
-        <w:t xml:space="preserve">The differences for all peaks across all scans vs M/Z are shown in</w:t>
-      </w:r>
-      <w:r>
-        <w:t xml:space="preserve"> </w:t>
-      </w:r>
-      <w:r>
-        <w:rPr>
-          <w:b/>
-        </w:rPr>
-        <w:t xml:space="preserve">D</w:t>
-      </w:r>
-      <w:r>
-        <w:t xml:space="preserve">, with those differences that lie within 0.49 - 0.51 shown in red.</w:t>
-      </w:r>
-      <w:r>
-        <w:t xml:space="preserve"> </w:t>
-      </w:r>
-      <w:r>
-        <w:rPr>
-          <w:b/>
-        </w:rPr>
-        <w:t xml:space="preserve">E</w:t>
-      </w:r>
-      <w:r>
-        <w:t xml:space="preserve"> </w:t>
-      </w:r>
-      <w:r>
-        <w:t xml:space="preserve">shows the plot of derived frequency</w:t>
-      </w:r>
-      <w:r>
-        <w:t xml:space="preserve"> </w:t>
-      </w:r>
-      <w:r>
-        <w:rPr>
-          <w:i/>
-        </w:rPr>
-        <w:t xml:space="preserve">vs</w:t>
-      </w:r>
-      <w:r>
-        <w:t xml:space="preserve"> </w:t>
-      </w:r>
-      <w:r>
-        <w:t xml:space="preserve">M/Z, with fitted values from the linear model in red.</w:t>
-      </w:r>
-    </w:p>
-    <w:p>
-      <w:pPr>
-        <w:pStyle w:val="BodyText"/>
-      </w:pPr>
-      <w:r>
-        <w:t xml:space="preserve">M/Z to frequency models are calculated for each scan, and the square root term from all scan level models are checked for outliers based on the interquartile ranges across all scans in a sample.</w:t>
-      </w:r>
-      <w:r>
-        <w:t xml:space="preserve"> </w:t>
-      </w:r>
-      <w:r>
-        <w:t xml:space="preserve">While scan specific models</w:t>
-      </w:r>
-      <w:r>
-        <w:t xml:space="preserve"> </w:t>
-      </w:r>
-      <w:r>
-        <w:rPr>
-          <w:b/>
-        </w:rPr>
-        <w:t xml:space="preserve">could</w:t>
-      </w:r>
-      <w:r>
-        <w:t xml:space="preserve"> </w:t>
-      </w:r>
-      <w:r>
-        <w:t xml:space="preserve">be used in the conversion of M/Z to frequency, doing so results in changes to the relative peak ordering compared to M/Z space, as shown in Figure XA.</w:t>
-      </w:r>
-      <w:r>
-        <w:t xml:space="preserve"> </w:t>
-      </w:r>
-      <w:r>
-        <w:t xml:space="preserve">Therefore, a single model for all scans based on the median of each term in the model across scans is used for converting</w:t>
-      </w:r>
-      <w:r>
-        <w:t xml:space="preserve"> </w:t>
-      </w:r>
-      <w:r>
-        <w:rPr>
-          <w:i/>
-        </w:rPr>
         <w:t xml:space="preserve">all</w:t>
       </w:r>
       <w:r>
         <w:t xml:space="preserve"> </w:t>
       </w:r>
       <w:r>
-        <w:t xml:space="preserve">remaining scan level data.</w:t>
+        <w:t xml:space="preserve">M/Z points are converted to frequency for subsequent steps in the workflow.</w:t>
+      </w:r>
+    </w:p>
+    <w:bookmarkEnd w:id="38"/>
+    <w:bookmarkStart w:id="40" w:name="sliding-window-density-to-remove-noise"/>
+    <w:p>
+      <w:pPr>
+        <w:pStyle w:val="Heading3"/>
+      </w:pPr>
+      <w:r>
+        <w:t xml:space="preserve">Sliding Window Density to Remove Noise</w:t>
+      </w:r>
+    </w:p>
+    <w:p>
+      <w:pPr>
+        <w:pStyle w:val="FirstParagraph"/>
+      </w:pPr>
+      <w:r>
+        <w:t xml:space="preserve">In a dataset of this nature, we expect that much of the data is really just noise, and doesn’t contribute that much to the analysis.</w:t>
+      </w:r>
+      <w:r>
+        <w:t xml:space="preserve"> </w:t>
+      </w:r>
+      <w:r>
+        <w:t xml:space="preserve">It is expected that noise is randomly distributed across the scans.</w:t>
+      </w:r>
+      <w:r>
+        <w:t xml:space="preserve"> </w:t>
+      </w:r>
+      <w:r>
+        <w:t xml:space="preserve">Therefore, if we slide a window across the data and sum the number of non-zero points in each window, we expect that most of the data we encounter is actually noise.</w:t>
+      </w:r>
+      <w:r>
+        <w:t xml:space="preserve"> </w:t>
+      </w:r>
+      <w:r>
+        <w:t xml:space="preserve">The distribution of counts in sliding windows ten points wide and offset by one point is shown in Figure X.</w:t>
+      </w:r>
+      <w:r>
+        <w:t xml:space="preserve"> </w:t>
+      </w:r>
+      <w:r>
+        <w:t xml:space="preserve">The number of peaks detected without applying a cutoff explodes by …, with the vast majority of the peaks being present in a single scan.</w:t>
+      </w:r>
+      <w:r>
+        <w:t xml:space="preserve"> </w:t>
+      </w:r>
+      <w:r>
+        <w:t xml:space="preserve">By discarding those windows that have a non-zero point density below the 99th percentile, and merging the remaining adjacent windows, the regions most likely to contain actual, informative peaks are rapidly and easily determined.</w:t>
       </w:r>
     </w:p>
     <w:p>
@@ -2679,7 +2107,7 @@
               <a:graphicData uri="http://schemas.openxmlformats.org/drawingml/2006/picture">
                 <pic:pic>
                   <pic:nvPicPr>
-                    <pic:cNvPr descr="peakcharacterization_manuscript_files/figure-docx/Figure_2_peak_ordering-1.svg" id="0" name="Picture"/>
+                    <pic:cNvPr descr="peakcharacterization_manuscript_files/figure-docx/Figure_3_slidingwindow_count-1.png" id="0" name="Picture"/>
                     <pic:cNvPicPr>
                       <a:picLocks noChangeArrowheads="1" noChangeAspect="1"/>
                     </pic:cNvPicPr>
@@ -2717,108 +2145,73 @@
         <w:pStyle w:val="BodyText"/>
       </w:pPr>
       <w:r>
-        <w:t xml:space="preserve">Figure 2. Peak ordering in M/Z compared with ordering in frequency space when a single M/Z to frequency model is used or scan specific M/Z to frequency models are used.</w:t>
-      </w:r>
-      <w:r>
-        <w:t xml:space="preserve"> </w:t>
-      </w:r>
-      <w:r>
-        <w:t xml:space="preserve">For a single peak, the scan level peak M/Z’s were extracted, and then frequency values for those M/Z generated using a single common model of M/Z to frequency (</w:t>
+        <w:t xml:space="preserve">Figure 3. Histogram of the number of non-zero points across all scans in sliding windows 10 frequency points wide and 1 frequency point apart.</w:t>
+      </w:r>
+      <w:r>
+        <w:t xml:space="preserve"> </w:t>
+      </w:r>
+      <w:r>
+        <w:t xml:space="preserve">The red vertical line denotes the lower 99th percentile of the data, only sliding windows with non-zero counts above the red line will be kept for subsequent use.</w:t>
+      </w:r>
+    </w:p>
+    <w:p>
+      <w:pPr>
+        <w:pStyle w:val="BodyText"/>
+      </w:pPr>
+      <w:r>
+        <w:t xml:space="preserve">For each region initially created, the peaks in each scan within that region can be characterized using a quadratic fit of log(intensity) to M/Z.</w:t>
+      </w:r>
+    </w:p>
+    <w:bookmarkEnd w:id="40"/>
+    <w:bookmarkStart w:id="42" w:name="X3e2084d7ea97b93e3a147c453a7c5dbb7274673"/>
+    <w:p>
+      <w:pPr>
+        <w:pStyle w:val="Heading3"/>
+      </w:pPr>
+      <w:r>
+        <w:t xml:space="preserve">Peak Characterization Using Quadratic Fit</w:t>
+      </w:r>
+    </w:p>
+    <w:p>
+      <w:pPr>
+        <w:pStyle w:val="FirstParagraph"/>
+      </w:pPr>
+      <w:r>
+        <w:t xml:space="preserve">Although many other types of mass-spectrometry data suffer from a variable, noisy baseline, the scan-level profile data from the Thermo Fusion has a baseline of 0 due to manipulations in the Thermo firmware, making the determination of the centroided values considerably easier.</w:t>
+      </w:r>
+      <w:r>
+        <w:t xml:space="preserve"> </w:t>
+      </w:r>
+      <w:r>
+        <w:t xml:space="preserve">For the peak characterization (centroiding), we use a simple quadratic model of log(intensity) to M/Z.</w:t>
+      </w:r>
+      <w:r>
+        <w:t xml:space="preserve"> </w:t>
+      </w:r>
+      <w:r>
+        <w:t xml:space="preserve">We add a small constant to enable using the zero values, and weight the values by their ratio to the most intense value, which is normally the value closest to the center of peak, helping to ensure that the</w:t>
+      </w:r>
+      <w:r>
+        <w:t xml:space="preserve"> </w:t>
       </w:r>
       <w:r>
         <w:rPr>
-          <w:i/>
-        </w:rPr>
-        <w:t xml:space="preserve">single_order</w:t>
-      </w:r>
-      <w:r>
-        <w:t xml:space="preserve">), or models derived from each scan (</w:t>
-      </w:r>
-      <w:r>
-        <w:rPr>
-          <w:i/>
-        </w:rPr>
-        <w:t xml:space="preserve">scan_order</w:t>
-      </w:r>
-      <w:r>
-        <w:t xml:space="preserve">).</w:t>
-      </w:r>
-      <w:r>
-        <w:t xml:space="preserve"> </w:t>
-      </w:r>
-      <w:r>
-        <w:t xml:space="preserve">A subset of the peaks end up out of order using scan specific models, implying that a single model should be used across all the scan level data.</w:t>
-      </w:r>
-    </w:p>
-    <w:p>
-      <w:pPr>
-        <w:pStyle w:val="BodyText"/>
-      </w:pPr>
-      <w:r>
-        <w:t xml:space="preserve">Although the original model is created from only those points that had frequency point-to-point differences within a narrow range,</w:t>
-      </w:r>
-      <w:r>
-        <w:t xml:space="preserve"> </w:t>
-      </w:r>
-      <w:r>
-        <w:rPr>
+          <w:bCs/>
           <w:b/>
         </w:rPr>
-        <w:t xml:space="preserve">all</w:t>
-      </w:r>
-      <w:r>
-        <w:t xml:space="preserve"> </w:t>
-      </w:r>
-      <w:r>
-        <w:t xml:space="preserve">M/Z points are converted to frequency for subsequent steps in the workflow.</w:t>
-      </w:r>
-    </w:p>
-    <w:p>
-      <w:pPr>
-        <w:pStyle w:val="Heading3"/>
-      </w:pPr>
-      <w:bookmarkStart w:id="40" w:name="sliding-window-density-to-remove-noise"/>
-      <w:r>
-        <w:t xml:space="preserve">Sliding Window Density to Remove Noise</w:t>
-      </w:r>
-      <w:bookmarkEnd w:id="40"/>
-    </w:p>
-    <w:p>
-      <w:pPr>
-        <w:pStyle w:val="FirstParagraph"/>
-      </w:pPr>
-      <w:r>
-        <w:t xml:space="preserve">In a dataset of this nature, we expect that much of the data is really just noise, and doesn’t contribute that much to the analysis.</w:t>
-      </w:r>
-      <w:r>
-        <w:t xml:space="preserve"> </w:t>
-      </w:r>
-      <w:r>
-        <w:t xml:space="preserve">It is expected that noise is randomly distributed across the scans.</w:t>
-      </w:r>
-      <w:r>
-        <w:t xml:space="preserve"> </w:t>
-      </w:r>
-      <w:r>
-        <w:t xml:space="preserve">Therefore, if we slide a window across the data and sum the number of non-zero points in each window, we expect that most of the data we encounter is actually noise.</w:t>
-      </w:r>
-      <w:r>
-        <w:t xml:space="preserve"> </w:t>
-      </w:r>
-      <w:r>
-        <w:t xml:space="preserve">The distribution of counts in sliding windows ten points wide and offset by one point is shown in Figure X.</w:t>
-      </w:r>
-      <w:r>
-        <w:t xml:space="preserve"> </w:t>
-      </w:r>
-      <w:r>
-        <w:t xml:space="preserve">The number of peaks detected without applying a cutoff explodes by …, with the vast majority of the peaks being present in a single scan.</w:t>
-      </w:r>
-      <w:r>
-        <w:t xml:space="preserve"> </w:t>
-      </w:r>
-      <w:r>
-        <w:t xml:space="preserve">By discarding those windows that have a non-zero point density below the 99th percentile, and merging the remaining adjacent windows, the regions most likely to contain actual, informative peaks are rapidly and easily determined.</w:t>
+        <w:t xml:space="preserve">true</w:t>
+      </w:r>
+      <w:r>
+        <w:t xml:space="preserve"> </w:t>
+      </w:r>
+      <w:r>
+        <w:t xml:space="preserve">centroid is determined.</w:t>
+      </w:r>
+      <w:r>
+        <w:t xml:space="preserve"> </w:t>
+      </w:r>
+      <w:r>
+        <w:t xml:space="preserve">From the fitted model, we can derive the centroided center and the intensity of the peak, as shown in Figure X.</w:t>
       </w:r>
     </w:p>
     <w:p>
@@ -2835,7 +2228,7 @@
               <a:graphicData uri="http://schemas.openxmlformats.org/drawingml/2006/picture">
                 <pic:pic>
                   <pic:nvPicPr>
-                    <pic:cNvPr descr="peakcharacterization_manuscript_files/figure-docx/Figure_3_slidingwindow_count-1.svg" id="0" name="Picture"/>
+                    <pic:cNvPr descr="peakcharacterization_manuscript_files/figure-docx/Figure_4_centroided_peaks-1.png" id="0" name="Picture"/>
                     <pic:cNvPicPr>
                       <a:picLocks noChangeArrowheads="1" noChangeAspect="1"/>
                     </pic:cNvPicPr>
@@ -2868,77 +2261,80 @@
         </w:drawing>
       </w:r>
     </w:p>
-    <w:p>
-      <w:pPr>
-        <w:pStyle w:val="BodyText"/>
-      </w:pPr>
-      <w:r>
-        <w:t xml:space="preserve">Figure 3. Histogram of the number of non-zero points across all scans in sliding windows 10 frequency points wide and 1 frequency point apart.</w:t>
-      </w:r>
-      <w:r>
-        <w:t xml:space="preserve"> </w:t>
-      </w:r>
-      <w:r>
-        <w:t xml:space="preserve">The red vertical line denotes the lower 99th percentile of the data, only sliding windows with non-zero counts above the red line will be kept for subsequent use.</w:t>
-      </w:r>
-    </w:p>
-    <w:p>
-      <w:pPr>
-        <w:pStyle w:val="BodyText"/>
-      </w:pPr>
-      <w:r>
-        <w:t xml:space="preserve">For each region initially created, the peaks in each scan within that region can be characterized using a quadratic fit of log(intensity) to M/Z.</w:t>
-      </w:r>
-    </w:p>
+    <w:bookmarkEnd w:id="42"/>
+    <w:bookmarkStart w:id="44" w:name="breaking-up-initial-regions"/>
     <w:p>
       <w:pPr>
         <w:pStyle w:val="Heading3"/>
       </w:pPr>
-      <w:bookmarkStart w:id="42" w:name="X3e2084d7ea97b93e3a147c453a7c5dbb7274673"/>
-      <w:r>
-        <w:t xml:space="preserve">Peak Characterization Using Quadratic Fit</w:t>
-      </w:r>
-      <w:bookmarkEnd w:id="42"/>
+      <w:r>
+        <w:t xml:space="preserve">Breaking Up Initial Regions</w:t>
+      </w:r>
     </w:p>
     <w:p>
       <w:pPr>
         <w:pStyle w:val="FirstParagraph"/>
       </w:pPr>
       <w:r>
-        <w:t xml:space="preserve">Although many other types of mass-spectrometry data suffer from a variable, noisy baseline, the scan-level profile data from the Thermo Fusion has a baseline of 0 due to manipulations in the Thermo firmware, making the determination of the centroided values considerably easier.</w:t>
-      </w:r>
-      <w:r>
-        <w:t xml:space="preserve"> </w:t>
-      </w:r>
-      <w:r>
-        <w:t xml:space="preserve">For the peak characterization (centroiding), we use a simple quadratic model of log(intensity) to M/Z.</w:t>
-      </w:r>
-      <w:r>
-        <w:t xml:space="preserve"> </w:t>
-      </w:r>
-      <w:r>
-        <w:t xml:space="preserve">We add a small constant to enable using the zero values, and weight the values by their ratio to the most intense value, which is normally the value closest to the center of peak, helping to ensure that the</w:t>
+        <w:t xml:space="preserve">With the characterized (centroided) peak data from across scans within each region, it is then important to determine if only one or multiple</w:t>
+      </w:r>
+      <w:r>
+        <w:t xml:space="preserve"> </w:t>
+      </w:r>
+      <w:r>
+        <w:t xml:space="preserve">“</w:t>
+      </w:r>
+      <w:r>
+        <w:t xml:space="preserve">peaks</w:t>
+      </w:r>
+      <w:r>
+        <w:t xml:space="preserve">”</w:t>
+      </w:r>
+      <w:r>
+        <w:t xml:space="preserve"> </w:t>
+      </w:r>
+      <w:r>
+        <w:t xml:space="preserve">are actually present in the region.</w:t>
+      </w:r>
+      <w:r>
+        <w:t xml:space="preserve"> </w:t>
+      </w:r>
+      <w:r>
+        <w:t xml:space="preserve">Our solution to this is to define breaks between</w:t>
       </w:r>
       <w:r>
         <w:t xml:space="preserve"> </w:t>
       </w:r>
       <w:r>
         <w:rPr>
+          <w:bCs/>
           <w:b/>
         </w:rPr>
-        <w:t xml:space="preserve">true</w:t>
-      </w:r>
-      <w:r>
-        <w:t xml:space="preserve"> </w:t>
-      </w:r>
-      <w:r>
-        <w:t xml:space="preserve">centroid is determined.</w:t>
-      </w:r>
-      <w:r>
-        <w:t xml:space="preserve"> </w:t>
-      </w:r>
-      <w:r>
-        <w:t xml:space="preserve">From the fitted model, we can derive the centroided center and the intensity of the peak, as shown in Figure X.</w:t>
+        <w:t xml:space="preserve">actual</w:t>
+      </w:r>
+      <w:r>
+        <w:t xml:space="preserve"> </w:t>
+      </w:r>
+      <w:r>
+        <w:t xml:space="preserve">peaks as a single frequency bin with zero characterized peaks within it.</w:t>
+      </w:r>
+      <w:r>
+        <w:t xml:space="preserve"> </w:t>
+      </w:r>
+      <w:r>
+        <w:t xml:space="preserve">The frequency bins are created from tiled windows that are one frequency point difference wide.</w:t>
+      </w:r>
+      <w:r>
+        <w:t xml:space="preserve"> </w:t>
+      </w:r>
+      <w:r>
+        <w:t xml:space="preserve">Adjacent non-zero frequency bins are merged to comprise a single peak region.</w:t>
+      </w:r>
+      <w:r>
+        <w:t xml:space="preserve"> </w:t>
+      </w:r>
+      <w:r>
+        <w:t xml:space="preserve">Figure 5 shows an example where an initial region is broken up into two regions based on the characterized peak centers.</w:t>
       </w:r>
     </w:p>
     <w:p>
@@ -2955,7 +2351,7 @@
               <a:graphicData uri="http://schemas.openxmlformats.org/drawingml/2006/picture">
                 <pic:pic>
                   <pic:nvPicPr>
-                    <pic:cNvPr descr="peakcharacterization_manuscript_files/figure-docx/Figure_4_centroided_peaks-1.svg" id="0" name="Picture"/>
+                    <pic:cNvPr descr="peakcharacterization_manuscript_files/figure-docx/Figure_5_breaking_regions-1.png" id="0" name="Picture"/>
                     <pic:cNvPicPr>
                       <a:picLocks noChangeArrowheads="1" noChangeAspect="1"/>
                     </pic:cNvPicPr>
@@ -2990,77 +2386,225 @@
     </w:p>
     <w:p>
       <w:pPr>
-        <w:pStyle w:val="Heading3"/>
-      </w:pPr>
-      <w:bookmarkStart w:id="44" w:name="breaking-up-initial-regions"/>
-      <w:r>
-        <w:t xml:space="preserve">Breaking Up Initial Regions</w:t>
-      </w:r>
-      <w:bookmarkEnd w:id="44"/>
-    </w:p>
-    <w:p>
-      <w:pPr>
-        <w:pStyle w:val="FirstParagraph"/>
-      </w:pPr>
-      <w:r>
-        <w:t xml:space="preserve">With the characterized (centroided) peak data from across scans within each region, it is then important to determine if only one or multiple</w:t>
-      </w:r>
-      <w:r>
-        <w:t xml:space="preserve"> </w:t>
-      </w:r>
-      <w:r>
-        <w:t xml:space="preserve">“</w:t>
-      </w:r>
-      <w:r>
-        <w:t xml:space="preserve">peaks</w:t>
-      </w:r>
-      <w:r>
-        <w:t xml:space="preserve">”</w:t>
-      </w:r>
-      <w:r>
-        <w:t xml:space="preserve"> </w:t>
-      </w:r>
-      <w:r>
-        <w:t xml:space="preserve">are actually present in the region.</w:t>
-      </w:r>
-      <w:r>
-        <w:t xml:space="preserve"> </w:t>
-      </w:r>
-      <w:r>
-        <w:t xml:space="preserve">Our solution to this is to define breaks between</w:t>
+        <w:pStyle w:val="BodyText"/>
+      </w:pPr>
+      <w:r>
+        <w:t xml:space="preserve">Figure 5.</w:t>
+      </w:r>
+      <w:r>
+        <w:t xml:space="preserve"> </w:t>
+      </w:r>
+      <w:r>
+        <w:t xml:space="preserve">Splitting a single region into two regions based on the present peaks.</w:t>
       </w:r>
       <w:r>
         <w:t xml:space="preserve"> </w:t>
       </w:r>
       <w:r>
         <w:rPr>
+          <w:bCs/>
           <w:b/>
         </w:rPr>
-        <w:t xml:space="preserve">actual</w:t>
-      </w:r>
-      <w:r>
-        <w:t xml:space="preserve"> </w:t>
-      </w:r>
-      <w:r>
-        <w:t xml:space="preserve">peaks as a single frequency bin with zero characterized peaks within it.</w:t>
-      </w:r>
-      <w:r>
-        <w:t xml:space="preserve"> </w:t>
-      </w:r>
-      <w:r>
-        <w:t xml:space="preserve">The frequency bins are created from tiled windows that are one frequency point difference wide.</w:t>
-      </w:r>
-      <w:r>
-        <w:t xml:space="preserve"> </w:t>
-      </w:r>
-      <w:r>
-        <w:t xml:space="preserve">Adjacent non-zero frequency bins are merged to comprise a single peak region.</w:t>
-      </w:r>
-      <w:r>
-        <w:t xml:space="preserve"> </w:t>
-      </w:r>
-      <w:r>
-        <w:t xml:space="preserve">Figure 5 shows an example where an initial region is broken up into two regions based on the characterized peak centers.</w:t>
+        <w:t xml:space="preserve">A</w:t>
+      </w:r>
+      <w:r>
+        <w:t xml:space="preserve">: The full set of raw frequency and intensity data across all scans for the region are shown.</w:t>
+      </w:r>
+      <w:r>
+        <w:t xml:space="preserve"> </w:t>
+      </w:r>
+      <w:r>
+        <w:t xml:space="preserve">Clearly the region has two separate peaks within it.</w:t>
+      </w:r>
+      <w:r>
+        <w:t xml:space="preserve"> </w:t>
+      </w:r>
+      <w:r>
+        <w:rPr>
+          <w:bCs/>
+          <w:b/>
+        </w:rPr>
+        <w:t xml:space="preserve">B</w:t>
+      </w:r>
+      <w:r>
+        <w:t xml:space="preserve">: The peak centroids (frequency and intensity) for each peak in black.</w:t>
+      </w:r>
+      <w:r>
+        <w:t xml:space="preserve"> </w:t>
+      </w:r>
+      <w:r>
+        <w:t xml:space="preserve">The tiled regions (red) are used to quantify the number of peaks.</w:t>
+      </w:r>
+      <w:r>
+        <w:t xml:space="preserve"> </w:t>
+      </w:r>
+      <w:r>
+        <w:rPr>
+          <w:bCs/>
+          <w:b/>
+        </w:rPr>
+        <w:t xml:space="preserve">C</w:t>
+      </w:r>
+      <w:r>
+        <w:t xml:space="preserve">: The number of peaks within each tiled region shown as a histogram.</w:t>
+      </w:r>
+      <w:r>
+        <w:t xml:space="preserve"> </w:t>
+      </w:r>
+      <w:r>
+        <w:t xml:space="preserve">Each group of non-zero adjacent regions will be merged to form a new peak region.</w:t>
+      </w:r>
+    </w:p>
+    <w:bookmarkEnd w:id="44"/>
+    <w:bookmarkStart w:id="46" w:name="normalization-of-scans"/>
+    <w:p>
+      <w:pPr>
+        <w:pStyle w:val="Heading3"/>
+      </w:pPr>
+      <w:r>
+        <w:t xml:space="preserve">Normalization of Scans</w:t>
+      </w:r>
+    </w:p>
+    <w:p>
+      <w:pPr>
+        <w:pStyle w:val="FirstParagraph"/>
+      </w:pPr>
+      <w:r>
+        <w:t xml:space="preserve">Due to differences in how many ions are captured in the trap, the peak intensities in each scan vary slightly.</w:t>
+      </w:r>
+      <w:r>
+        <w:t xml:space="preserve"> </w:t>
+      </w:r>
+      <w:r>
+        <w:t xml:space="preserve">Using the median peak differences between scans, it is possible to normalize the peak intensities across scans.</w:t>
+      </w:r>
+      <w:r>
+        <w:t xml:space="preserve"> </w:t>
+      </w:r>
+      <w:r>
+        <w:t xml:space="preserve">However, there are two issues with these peak intensities across scans: 1 - Some peak intensities correlate with the scan number; 2 - Some peak differences between scans are correlated with intensity.</w:t>
+      </w:r>
+      <w:r>
+        <w:t xml:space="preserve"> </w:t>
+      </w:r>
+      <w:r>
+        <w:t xml:space="preserve">The solution to</w:t>
+      </w:r>
+      <w:r>
+        <w:t xml:space="preserve"> </w:t>
+      </w:r>
+      <w:r>
+        <w:rPr>
+          <w:bCs/>
+          <w:b/>
+        </w:rPr>
+        <w:t xml:space="preserve">1</w:t>
+      </w:r>
+      <w:r>
+        <w:t xml:space="preserve"> </w:t>
+      </w:r>
+      <w:r>
+        <w:t xml:space="preserve">is to do a two pass normalization.</w:t>
+      </w:r>
+      <w:r>
+        <w:t xml:space="preserve"> </w:t>
+      </w:r>
+      <w:r>
+        <w:t xml:space="preserve">In the first pass, the peaks who’s intensity is correlated with intensity are detected.</w:t>
+      </w:r>
+      <w:r>
+        <w:t xml:space="preserve"> </w:t>
+      </w:r>
+      <w:r>
+        <w:t xml:space="preserve">In the second pass, the correlated peaks are removed, and normalization is carried out again.</w:t>
+      </w:r>
+      <w:r>
+        <w:t xml:space="preserve"> </w:t>
+      </w:r>
+      <w:r>
+        <w:t xml:space="preserve">Figure XA contains an example peak whose intensity across scans is correlated with scan number.</w:t>
+      </w:r>
+      <w:r>
+        <w:t xml:space="preserve"> </w:t>
+      </w:r>
+      <w:r>
+        <w:t xml:space="preserve">The solution to</w:t>
+      </w:r>
+      <w:r>
+        <w:t xml:space="preserve"> </w:t>
+      </w:r>
+      <w:r>
+        <w:rPr>
+          <w:bCs/>
+          <w:b/>
+        </w:rPr>
+        <w:t xml:space="preserve">2</w:t>
+      </w:r>
+      <w:r>
+        <w:t xml:space="preserve"> </w:t>
+      </w:r>
+      <w:r>
+        <w:t xml:space="preserve">(peak differences correlated with intensity) is to only use the most intense peaks, as shown in Figure XB.</w:t>
+      </w:r>
+      <w:r>
+        <w:t xml:space="preserve"> </w:t>
+      </w:r>
+      <w:r>
+        <w:t xml:space="preserve">The highlighted peaks in Figure XB are those with an intensity greater than 0.7 of the maximum intensity observed in that scan, and at least visually, their differences are</w:t>
+      </w:r>
+      <w:r>
+        <w:t xml:space="preserve"> </w:t>
+      </w:r>
+      <w:r>
+        <w:rPr>
+          <w:bCs/>
+          <w:b/>
+        </w:rPr>
+        <w:t xml:space="preserve">not</w:t>
+      </w:r>
+      <w:r>
+        <w:t xml:space="preserve"> </w:t>
+      </w:r>
+      <w:r>
+        <w:t xml:space="preserve">correlated with intensity.</w:t>
+      </w:r>
+      <w:r>
+        <w:t xml:space="preserve"> </w:t>
+      </w:r>
+      <w:r>
+        <w:t xml:space="preserve">If</w:t>
+      </w:r>
+      <w:r>
+        <w:t xml:space="preserve"> </w:t>
+      </w:r>
+      <w:r>
+        <w:rPr>
+          <w:iCs/>
+          <w:i/>
+        </w:rPr>
+        <w:t xml:space="preserve">all</w:t>
+      </w:r>
+      <w:r>
+        <w:t xml:space="preserve"> </w:t>
+      </w:r>
+      <w:r>
+        <w:t xml:space="preserve">peaks are used for normalization, a very different set of normalization factors will be generated than by using only the</w:t>
+      </w:r>
+      <w:r>
+        <w:t xml:space="preserve"> </w:t>
+      </w:r>
+      <w:r>
+        <w:rPr>
+          <w:iCs/>
+          <w:i/>
+        </w:rPr>
+        <w:t xml:space="preserve">most intense</w:t>
+      </w:r>
+      <w:r>
+        <w:t xml:space="preserve"> </w:t>
+      </w:r>
+      <w:r>
+        <w:t xml:space="preserve">peaks, as shown in Figure XA and XB.</w:t>
       </w:r>
     </w:p>
     <w:p>
@@ -3077,7 +2621,7 @@
               <a:graphicData uri="http://schemas.openxmlformats.org/drawingml/2006/picture">
                 <pic:pic>
                   <pic:nvPicPr>
-                    <pic:cNvPr descr="peakcharacterization_manuscript_files/figure-docx/Figure_5_breaking_regions-1.svg" id="0" name="Picture"/>
+                    <pic:cNvPr descr="peakcharacterization_manuscript_files/figure-docx/Figure_6_intensity_scan-1.png" id="0" name="Picture"/>
                     <pic:cNvPicPr>
                       <a:picLocks noChangeArrowheads="1" noChangeAspect="1"/>
                     </pic:cNvPicPr>
@@ -3115,190 +2659,80 @@
         <w:pStyle w:val="BodyText"/>
       </w:pPr>
       <w:r>
-        <w:t xml:space="preserve">Figure 5.</w:t>
-      </w:r>
-      <w:r>
-        <w:t xml:space="preserve"> </w:t>
-      </w:r>
-      <w:r>
-        <w:t xml:space="preserve">Splitting a single region into two regions based on the present peaks.</w:t>
+        <w:t xml:space="preserve">Figure 6.</w:t>
       </w:r>
       <w:r>
         <w:t xml:space="preserve"> </w:t>
       </w:r>
       <w:r>
         <w:rPr>
+          <w:bCs/>
           <w:b/>
         </w:rPr>
         <w:t xml:space="preserve">A</w:t>
       </w:r>
       <w:r>
-        <w:t xml:space="preserve">: The full set of raw frequency and intensity data across all scans for the region are shown.</w:t>
-      </w:r>
-      <w:r>
-        <w:t xml:space="preserve"> </w:t>
-      </w:r>
-      <w:r>
-        <w:t xml:space="preserve">Clearly the region has two separate peaks within it.</w:t>
+        <w:t xml:space="preserve">: An example of a peak whose height across scans is correlated with scan number.</w:t>
       </w:r>
       <w:r>
         <w:t xml:space="preserve"> </w:t>
       </w:r>
       <w:r>
         <w:rPr>
+          <w:bCs/>
           <w:b/>
         </w:rPr>
         <w:t xml:space="preserve">B</w:t>
       </w:r>
       <w:r>
-        <w:t xml:space="preserve">: The peak centroids (frequency and intensity) for each peak in black.</w:t>
-      </w:r>
-      <w:r>
-        <w:t xml:space="preserve"> </w:t>
-      </w:r>
-      <w:r>
-        <w:t xml:space="preserve">The tiled regions (red) are used to quantify the number of peaks.</w:t>
-      </w:r>
-      <w:r>
-        <w:t xml:space="preserve"> </w:t>
-      </w:r>
+        <w:t xml:space="preserve">: The peak differences to the same peaks in a reference scan are plotted against peak height.</w:t>
+      </w:r>
+      <w:r>
+        <w:t xml:space="preserve"> </w:t>
+      </w:r>
+      <w:r>
+        <w:t xml:space="preserve">Black: Peaks with a height &lt; 0.7 of the maximum.</w:t>
+      </w:r>
+      <w:r>
+        <w:t xml:space="preserve"> </w:t>
+      </w:r>
+      <w:r>
+        <w:t xml:space="preserve">Red: Peaks with a height &gt;= 0.7 of the maximum.</w:t>
+      </w:r>
+    </w:p>
+    <w:p>
+      <w:pPr>
+        <w:pStyle w:val="BodyText"/>
+      </w:pPr>
       <w:r>
         <w:rPr>
+          <w:iCs/>
+          <w:i/>
+        </w:rPr>
+        <w:t xml:space="preserve">caption</w:t>
+      </w:r>
+      <w:r>
+        <w:t xml:space="preserve">:</w:t>
+      </w:r>
+      <w:r>
+        <w:t xml:space="preserve"> </w:t>
+      </w:r>
+      <w:r>
+        <w:rPr>
+          <w:bCs/>
           <w:b/>
         </w:rPr>
-        <w:t xml:space="preserve">C</w:t>
-      </w:r>
-      <w:r>
-        <w:t xml:space="preserve">: The number of peaks within each tiled region shown as a histogram.</w:t>
-      </w:r>
-      <w:r>
-        <w:t xml:space="preserve"> </w:t>
-      </w:r>
-      <w:r>
-        <w:t xml:space="preserve">Each group of non-zero adjacent regions will be merged to form a new peak region.</w:t>
-      </w:r>
-    </w:p>
-    <w:p>
-      <w:pPr>
-        <w:pStyle w:val="Heading3"/>
-      </w:pPr>
-      <w:bookmarkStart w:id="46" w:name="normalization-of-scans"/>
-      <w:r>
-        <w:t xml:space="preserve">Normalization of Scans</w:t>
-      </w:r>
-      <w:bookmarkEnd w:id="46"/>
-    </w:p>
-    <w:p>
-      <w:pPr>
-        <w:pStyle w:val="FirstParagraph"/>
-      </w:pPr>
-      <w:r>
-        <w:t xml:space="preserve">Due to differences in how many ions are captured in the trap, the peak intensities in each scan vary slightly.</w:t>
-      </w:r>
-      <w:r>
-        <w:t xml:space="preserve"> </w:t>
-      </w:r>
-      <w:r>
-        <w:t xml:space="preserve">Using the median peak differences between scans, it is possible to normalize the peak intensities across scans.</w:t>
-      </w:r>
-      <w:r>
-        <w:t xml:space="preserve"> </w:t>
-      </w:r>
-      <w:r>
-        <w:t xml:space="preserve">However, there are two issues with these peak intensities across scans: 1 - Some peak intensities correlate with the scan number; 2 - Some peak differences between scans are correlated with intensity.</w:t>
-      </w:r>
-      <w:r>
-        <w:t xml:space="preserve"> </w:t>
-      </w:r>
-      <w:r>
-        <w:t xml:space="preserve">The solution to</w:t>
+        <w:t xml:space="preserve">A</w:t>
+      </w:r>
+      <w:r>
+        <w:t xml:space="preserve">: Histogram of scan normalization factors using either a single pass normalization using</w:t>
       </w:r>
       <w:r>
         <w:t xml:space="preserve"> </w:t>
       </w:r>
       <w:r>
         <w:rPr>
-          <w:b/>
-        </w:rPr>
-        <w:t xml:space="preserve">1</w:t>
-      </w:r>
-      <w:r>
-        <w:t xml:space="preserve"> </w:t>
-      </w:r>
-      <w:r>
-        <w:t xml:space="preserve">is to do a two pass normalization.</w:t>
-      </w:r>
-      <w:r>
-        <w:t xml:space="preserve"> </w:t>
-      </w:r>
-      <w:r>
-        <w:t xml:space="preserve">In the first pass, the peaks who’s intensity is correlated with intensity are detected.</w:t>
-      </w:r>
-      <w:r>
-        <w:t xml:space="preserve"> </w:t>
-      </w:r>
-      <w:r>
-        <w:t xml:space="preserve">In the second pass, the correlated peaks are removed, and normalization is carried out again.</w:t>
-      </w:r>
-      <w:r>
-        <w:t xml:space="preserve"> </w:t>
-      </w:r>
-      <w:r>
-        <w:t xml:space="preserve">Figure XA contains an example peak whose intensity across scans is correlated with scan number.</w:t>
-      </w:r>
-      <w:r>
-        <w:t xml:space="preserve"> </w:t>
-      </w:r>
-      <w:r>
-        <w:t xml:space="preserve">The solution to</w:t>
-      </w:r>
-      <w:r>
-        <w:t xml:space="preserve"> </w:t>
-      </w:r>
-      <w:r>
-        <w:rPr>
-          <w:b/>
-        </w:rPr>
-        <w:t xml:space="preserve">2</w:t>
-      </w:r>
-      <w:r>
-        <w:t xml:space="preserve"> </w:t>
-      </w:r>
-      <w:r>
-        <w:t xml:space="preserve">(peak differences correlated with intensity) is to only use the most intense peaks, as shown in Figure XB.</w:t>
-      </w:r>
-      <w:r>
-        <w:t xml:space="preserve"> </w:t>
-      </w:r>
-      <w:r>
-        <w:t xml:space="preserve">The highlighted peaks in Figure XB are those with an intensity greater than 0.7 of the maximum intensity observed in that scan, and at least visually, their differences are</w:t>
-      </w:r>
-      <w:r>
-        <w:t xml:space="preserve"> </w:t>
-      </w:r>
-      <w:r>
-        <w:rPr>
-          <w:b/>
-        </w:rPr>
-        <w:t xml:space="preserve">not</w:t>
-      </w:r>
-      <w:r>
-        <w:t xml:space="preserve"> </w:t>
-      </w:r>
-      <w:r>
-        <w:t xml:space="preserve">correlated with intensity.</w:t>
-      </w:r>
-      <w:r>
-        <w:t xml:space="preserve"> </w:t>
-      </w:r>
-      <w:r>
-        <w:t xml:space="preserve">If</w:t>
-      </w:r>
-      <w:r>
-        <w:t xml:space="preserve"> </w:t>
-      </w:r>
-      <w:r>
-        <w:rPr>
+          <w:iCs/>
           <w:i/>
         </w:rPr>
         <w:t xml:space="preserve">all</w:t>
@@ -3307,22 +2741,134 @@
         <w:t xml:space="preserve"> </w:t>
       </w:r>
       <w:r>
-        <w:t xml:space="preserve">peaks are used for normalization, a very different set of normalization factors will be generated than by using only the</w:t>
+        <w:t xml:space="preserve">peaks (singlenorm), single pass normalization using peaks with an intensity &gt;= 0.7 of the maximum intensity (singlenorm_int), or the double pass normalization removing peaks whose height is correlated with scan and using the most intense peaks (doublenorm).</w:t>
       </w:r>
       <w:r>
         <w:t xml:space="preserve"> </w:t>
       </w:r>
       <w:r>
         <w:rPr>
+          <w:bCs/>
+          <w:b/>
+        </w:rPr>
+        <w:t xml:space="preserve">B</w:t>
+      </w:r>
+      <w:r>
+        <w:t xml:space="preserve">: The difference of the normalization factors obtained from either doublenorm or singlenorm_int compared to singlenorm.</w:t>
+      </w:r>
+    </w:p>
+    <w:bookmarkEnd w:id="46"/>
+    <w:bookmarkStart w:id="47" w:name="removal-of-high-peak-density-artefacts"/>
+    <w:p>
+      <w:pPr>
+        <w:pStyle w:val="Heading3"/>
+      </w:pPr>
+      <w:r>
+        <w:t xml:space="preserve">Removal of High Peak Density Artefacts</w:t>
+      </w:r>
+    </w:p>
+    <w:p>
+      <w:pPr>
+        <w:pStyle w:val="FirstParagraph"/>
+      </w:pPr>
+      <w:r>
+        <w:t xml:space="preserve">We have previously described the presence of high peak density (HPD) artefacts in FT-MS spectra [Mitchell et al., Metabolomics, 2018].</w:t>
+      </w:r>
+      <w:r>
+        <w:t xml:space="preserve"> </w:t>
+      </w:r>
+      <w:r>
+        <w:t xml:space="preserve">Ideally, the peak characterization procedure should reduce their presence in the resultant reported peaks.</w:t>
+      </w:r>
+      <w:r>
+        <w:t xml:space="preserve"> </w:t>
+      </w:r>
+      <w:r>
+        <w:t xml:space="preserve">Their presence should be minimized by removing noise peaks, and removing regions that have multiple reported peaks in the same scan.</w:t>
+      </w:r>
+      <w:r>
+        <w:t xml:space="preserve"> </w:t>
+      </w:r>
+      <w:r>
+        <w:t xml:space="preserve">We expect they may present as characterized peaks that have larger than expected frequency standard deviations (FSD) when calculated across scans.</w:t>
+      </w:r>
+      <w:r>
+        <w:t xml:space="preserve"> </w:t>
+      </w:r>
+      <w:r>
+        <w:t xml:space="preserve">These peaks can be detected by simply examining the distribution of frequency SDs and removing those that are outliers.</w:t>
+      </w:r>
+      <w:r>
+        <w:t xml:space="preserve"> </w:t>
+      </w:r>
+      <w:r>
+        <w:t xml:space="preserve">To verify the removal of HPD regions, we converted centroided M/Z’s from XCalibur to frequency values using the previously calculated values for that sample.</w:t>
+      </w:r>
+      <w:r>
+        <w:t xml:space="preserve"> </w:t>
+      </w:r>
+      <w:r>
+        <w:t xml:space="preserve">Peak density was measured using a sliding window 10 points wide and offset by one point.</w:t>
+      </w:r>
+    </w:p>
+    <w:p>
+      <w:pPr>
+        <w:pStyle w:val="BodyText"/>
+      </w:pPr>
+      <w:r>
+        <w:t xml:space="preserve">Figure X compares the HPD regions detected using the method from Mitchell et al., and their correspondence with high FSD peaks for one sample (the other comparisons are in Supplemental materials).</w:t>
+      </w:r>
+      <w:r>
+        <w:t xml:space="preserve"> </w:t>
+      </w:r>
+      <w:r>
+        <w:t xml:space="preserve">Based on this comparison, the high FSD peaks are indeed HPD sites and should be removed before assignment.</w:t>
+      </w:r>
+      <w:r>
+        <w:t xml:space="preserve"> </w:t>
+      </w:r>
+      <w:r>
+        <w:t xml:space="preserve">However, the FSD does not depend on calculating a sliding window based density, but is merely a product of those peaks across multiple scans that span a wider range frequency range than expected based on the peaks in the data. We also note that we do expect higher M/Z standard deviations at higher M/Z, but the frequency based method does not suffer the same effect, due to the offsets of frequency points being constant.</w:t>
+      </w:r>
+    </w:p>
+    <w:bookmarkEnd w:id="47"/>
+    <w:bookmarkStart w:id="49" w:name="X90eae9b79132e3be6a63bb473ba8c16018c3d64"/>
+    <w:p>
+      <w:pPr>
+        <w:pStyle w:val="Heading3"/>
+      </w:pPr>
+      <w:r>
+        <w:t xml:space="preserve">Changes in Relative Standard Deviation (RSD)</w:t>
+      </w:r>
+    </w:p>
+    <w:p>
+      <w:pPr>
+        <w:pStyle w:val="FirstParagraph"/>
+      </w:pPr>
+      <w:r>
+        <w:t xml:space="preserve">Each step in the peak characterization either changes the overall number of peaks coming from each scan (sliding windows and breaking initial regions) or the overall intensity of the points within a scan.</w:t>
+      </w:r>
+      <w:r>
+        <w:t xml:space="preserve"> </w:t>
+      </w:r>
+      <w:r>
+        <w:t xml:space="preserve">Therefore, one way to quantify any potential</w:t>
+      </w:r>
+      <w:r>
+        <w:t xml:space="preserve"> </w:t>
+      </w:r>
+      <w:r>
+        <w:rPr>
+          <w:iCs/>
           <w:i/>
         </w:rPr>
-        <w:t xml:space="preserve">most intense</w:t>
-      </w:r>
-      <w:r>
-        <w:t xml:space="preserve"> </w:t>
-      </w:r>
-      <w:r>
-        <w:t xml:space="preserve">peaks, as shown in Figure XA and XB.</w:t>
+        <w:t xml:space="preserve">improvements</w:t>
+      </w:r>
+      <w:r>
+        <w:t xml:space="preserve"> </w:t>
+      </w:r>
+      <w:r>
+        <w:t xml:space="preserve">in the characterized peaks is to look at the relative standard deviation (RSD) for the characterized scan level peak intensities (calculated as the standard deviation of peak heights across scans divided by the mean peak height), and compare them as each processing step is introduced.</w:t>
       </w:r>
     </w:p>
     <w:p>
@@ -3339,13 +2885,13 @@
               <a:graphicData uri="http://schemas.openxmlformats.org/drawingml/2006/picture">
                 <pic:pic>
                   <pic:nvPicPr>
-                    <pic:cNvPr descr="peakcharacterization_manuscript_files/figure-docx/Figure_6_intensity_scan-1.svg" id="0" name="Picture"/>
+                    <pic:cNvPr descr="peakcharacterization_manuscript_files/figure-docx/Figure_7_rsd_method-1.png" id="0" name="Picture"/>
                     <pic:cNvPicPr>
                       <a:picLocks noChangeArrowheads="1" noChangeAspect="1"/>
                     </pic:cNvPicPr>
                   </pic:nvPicPr>
                   <pic:blipFill>
-                    <a:blip r:embed="rId47"/>
+                    <a:blip r:embed="rId48"/>
                     <a:stretch>
                       <a:fillRect/>
                     </a:stretch>
@@ -3377,263 +2923,6 @@
         <w:pStyle w:val="BodyText"/>
       </w:pPr>
       <w:r>
-        <w:t xml:space="preserve">Figure 6.</w:t>
-      </w:r>
-      <w:r>
-        <w:t xml:space="preserve"> </w:t>
-      </w:r>
-      <w:r>
-        <w:rPr>
-          <w:b/>
-        </w:rPr>
-        <w:t xml:space="preserve">A</w:t>
-      </w:r>
-      <w:r>
-        <w:t xml:space="preserve">: An example of a peak whose height across scans is correlated with scan number.</w:t>
-      </w:r>
-      <w:r>
-        <w:t xml:space="preserve"> </w:t>
-      </w:r>
-      <w:r>
-        <w:rPr>
-          <w:b/>
-        </w:rPr>
-        <w:t xml:space="preserve">B</w:t>
-      </w:r>
-      <w:r>
-        <w:t xml:space="preserve">: The peak differences to the same peaks in a reference scan are plotted against peak height.</w:t>
-      </w:r>
-      <w:r>
-        <w:t xml:space="preserve"> </w:t>
-      </w:r>
-      <w:r>
-        <w:t xml:space="preserve">Black: Peaks with a height &lt; 0.7 of the maximum.</w:t>
-      </w:r>
-      <w:r>
-        <w:t xml:space="preserve"> </w:t>
-      </w:r>
-      <w:r>
-        <w:t xml:space="preserve">Red: Peaks with a height &gt;= 0.7 of the maximum.</w:t>
-      </w:r>
-    </w:p>
-    <w:p>
-      <w:pPr>
-        <w:pStyle w:val="BodyText"/>
-      </w:pPr>
-      <w:r>
-        <w:rPr>
-          <w:i/>
-        </w:rPr>
-        <w:t xml:space="preserve">caption</w:t>
-      </w:r>
-      <w:r>
-        <w:t xml:space="preserve">:</w:t>
-      </w:r>
-      <w:r>
-        <w:t xml:space="preserve"> </w:t>
-      </w:r>
-      <w:r>
-        <w:rPr>
-          <w:b/>
-        </w:rPr>
-        <w:t xml:space="preserve">A</w:t>
-      </w:r>
-      <w:r>
-        <w:t xml:space="preserve">: Histogram of scan normalization factors using either a single pass normalization using</w:t>
-      </w:r>
-      <w:r>
-        <w:t xml:space="preserve"> </w:t>
-      </w:r>
-      <w:r>
-        <w:rPr>
-          <w:i/>
-        </w:rPr>
-        <w:t xml:space="preserve">all</w:t>
-      </w:r>
-      <w:r>
-        <w:t xml:space="preserve"> </w:t>
-      </w:r>
-      <w:r>
-        <w:t xml:space="preserve">peaks (singlenorm), single pass normalization using peaks with an intensity &gt;= 0.7 of the maximum intensity (singlenorm_int), or the double pass normalization removing peaks whose height is correlated with scan and using the most intense peaks (doublenorm).</w:t>
-      </w:r>
-      <w:r>
-        <w:t xml:space="preserve"> </w:t>
-      </w:r>
-      <w:r>
-        <w:rPr>
-          <w:b/>
-        </w:rPr>
-        <w:t xml:space="preserve">B</w:t>
-      </w:r>
-      <w:r>
-        <w:t xml:space="preserve">: The difference of the normalization factors obtained from either doublenorm or singlenorm_int compared to singlenorm.</w:t>
-      </w:r>
-    </w:p>
-    <w:p>
-      <w:pPr>
-        <w:pStyle w:val="Heading3"/>
-      </w:pPr>
-      <w:bookmarkStart w:id="48" w:name="removal-of-high-peak-density-artefacts"/>
-      <w:r>
-        <w:t xml:space="preserve">Removal of High Peak Density Artefacts</w:t>
-      </w:r>
-      <w:bookmarkEnd w:id="48"/>
-    </w:p>
-    <w:p>
-      <w:pPr>
-        <w:pStyle w:val="FirstParagraph"/>
-      </w:pPr>
-      <w:r>
-        <w:t xml:space="preserve">We have previously described the presence of high peak density (HPD) artefacts in FT-MS spectra [Mitchell et al., Metabolomics, 2018].</w:t>
-      </w:r>
-      <w:r>
-        <w:t xml:space="preserve"> </w:t>
-      </w:r>
-      <w:r>
-        <w:t xml:space="preserve">Ideally, the peak characterization procedure should reduce their presence in the resultant reported peaks.</w:t>
-      </w:r>
-      <w:r>
-        <w:t xml:space="preserve"> </w:t>
-      </w:r>
-      <w:r>
-        <w:t xml:space="preserve">Their presence should be minimized by removing noise peaks, and removing regions that have multiple reported peaks in the same scan.</w:t>
-      </w:r>
-      <w:r>
-        <w:t xml:space="preserve"> </w:t>
-      </w:r>
-      <w:r>
-        <w:t xml:space="preserve">We expect they may present as characterized peaks that have larger than expected frequency standard deviations (FSD) when calculated across scans.</w:t>
-      </w:r>
-      <w:r>
-        <w:t xml:space="preserve"> </w:t>
-      </w:r>
-      <w:r>
-        <w:t xml:space="preserve">These peaks can be detected by simply examining the distribution of frequency SDs and removing those that are outliers.</w:t>
-      </w:r>
-      <w:r>
-        <w:t xml:space="preserve"> </w:t>
-      </w:r>
-      <w:r>
-        <w:t xml:space="preserve">To verify the removal of HPD regions, we converted centroided M/Z’s from XCalibur to frequency values using the previously calculated values for that sample.</w:t>
-      </w:r>
-      <w:r>
-        <w:t xml:space="preserve"> </w:t>
-      </w:r>
-      <w:r>
-        <w:t xml:space="preserve">Peak density was measured using a sliding window 10 points wide and offset by one point.</w:t>
-      </w:r>
-    </w:p>
-    <w:p>
-      <w:pPr>
-        <w:pStyle w:val="BodyText"/>
-      </w:pPr>
-      <w:r>
-        <w:t xml:space="preserve">Figure X compares the HPD regions detected using the method from Mitchell et al., and their correspondence with high FSD peaks for one sample (the other comparisons are in Supplemental materials).</w:t>
-      </w:r>
-      <w:r>
-        <w:t xml:space="preserve"> </w:t>
-      </w:r>
-      <w:r>
-        <w:t xml:space="preserve">Based on this comparison, the high FSD peaks are indeed HPD sites and should be removed before assignment.</w:t>
-      </w:r>
-      <w:r>
-        <w:t xml:space="preserve"> </w:t>
-      </w:r>
-      <w:r>
-        <w:t xml:space="preserve">However, the FSD does not depend on calculating a sliding window based density, but is merely a product of those peaks across multiple scans that span a wider range frequency range than expected based on the peaks in the data. We also note that we do expect higher M/Z standard deviations at higher M/Z, but the frequency based method does not suffer the same effect, due to the offsets of frequency points being constant.</w:t>
-      </w:r>
-    </w:p>
-    <w:p>
-      <w:pPr>
-        <w:pStyle w:val="Heading3"/>
-      </w:pPr>
-      <w:bookmarkStart w:id="49" w:name="X90eae9b79132e3be6a63bb473ba8c16018c3d64"/>
-      <w:r>
-        <w:t xml:space="preserve">Changes in Relative Standard Deviation (RSD)</w:t>
-      </w:r>
-      <w:bookmarkEnd w:id="49"/>
-    </w:p>
-    <w:p>
-      <w:pPr>
-        <w:pStyle w:val="FirstParagraph"/>
-      </w:pPr>
-      <w:r>
-        <w:t xml:space="preserve">Each step in the peak characterization either changes the overall number of peaks coming from each scan (sliding windows and breaking initial regions) or the overall intensity of the points within a scan.</w:t>
-      </w:r>
-      <w:r>
-        <w:t xml:space="preserve"> </w:t>
-      </w:r>
-      <w:r>
-        <w:t xml:space="preserve">Therefore, one way to quantify any potential</w:t>
-      </w:r>
-      <w:r>
-        <w:t xml:space="preserve"> </w:t>
-      </w:r>
-      <w:r>
-        <w:rPr>
-          <w:i/>
-        </w:rPr>
-        <w:t xml:space="preserve">improvements</w:t>
-      </w:r>
-      <w:r>
-        <w:t xml:space="preserve"> </w:t>
-      </w:r>
-      <w:r>
-        <w:t xml:space="preserve">in the characterized peaks is to look at the relative standard deviation (RSD) for the characterized scan level peak intensities (calculated as the standard deviation of peak heights across scans divided by the mean peak height), and compare them as each processing step is introduced.</w:t>
-      </w:r>
-    </w:p>
-    <w:p>
-      <w:pPr>
-        <w:pStyle w:val="BodyText"/>
-      </w:pPr>
-      <w:r>
-        <w:drawing>
-          <wp:inline>
-            <wp:extent cx="5334000" cy="4000500"/>
-            <wp:effectExtent b="0" l="0" r="0" t="0"/>
-            <wp:docPr descr="" title="" id="1" name="Picture"/>
-            <a:graphic>
-              <a:graphicData uri="http://schemas.openxmlformats.org/drawingml/2006/picture">
-                <pic:pic>
-                  <pic:nvPicPr>
-                    <pic:cNvPr descr="peakcharacterization_manuscript_files/figure-docx/Figure_7_rsd_method-1.svg" id="0" name="Picture"/>
-                    <pic:cNvPicPr>
-                      <a:picLocks noChangeArrowheads="1" noChangeAspect="1"/>
-                    </pic:cNvPicPr>
-                  </pic:nvPicPr>
-                  <pic:blipFill>
-                    <a:blip r:embed="rId50"/>
-                    <a:stretch>
-                      <a:fillRect/>
-                    </a:stretch>
-                  </pic:blipFill>
-                  <pic:spPr bwMode="auto">
-                    <a:xfrm>
-                      <a:off x="0" y="0"/>
-                      <a:ext cx="5334000" cy="4000500"/>
-                    </a:xfrm>
-                    <a:prstGeom prst="rect">
-                      <a:avLst/>
-                    </a:prstGeom>
-                    <a:noFill/>
-                    <a:ln w="9525">
-                      <a:noFill/>
-                      <a:headEnd/>
-                      <a:tailEnd/>
-                    </a:ln>
-                  </pic:spPr>
-                </pic:pic>
-              </a:graphicData>
-            </a:graphic>
-          </wp:inline>
-        </w:drawing>
-      </w:r>
-    </w:p>
-    <w:p>
-      <w:pPr>
-        <w:pStyle w:val="BodyText"/>
-      </w:pPr>
-      <w:r>
         <w:t xml:space="preserve">Figure 7.</w:t>
       </w:r>
       <w:r>
@@ -3653,20 +2942,11 @@
       <w:tblPr>
         <w:tblStyle w:val="Table"/>
         <w:tblW w:type="pct" w:w="0.0"/>
-        <w:tblLook w:firstRow="1"/>
+        <w:tblLook w:firstRow="1" w:lastRow="0" w:firstColumn="0" w:lastColumn="0" w:noHBand="0" w:noVBand="0" w:val="0020"/>
       </w:tblPr>
       <w:tblGrid/>
       <w:tr>
-        <w:trPr>
-          <w:cnfStyle w:firstRow="1"/>
-        </w:trPr>
-        <w:tc>
-          <w:tcPr>
-            <w:tcBorders>
-              <w:bottom w:val="single"/>
-            </w:tcBorders>
-            <w:vAlign w:val="bottom"/>
-          </w:tcPr>
+        <w:tc>
           <w:p>
             <w:pPr>
               <w:pStyle w:val="Compact"/>
@@ -3678,12 +2958,6 @@
           </w:p>
         </w:tc>
         <w:tc>
-          <w:tcPr>
-            <w:tcBorders>
-              <w:bottom w:val="single"/>
-            </w:tcBorders>
-            <w:vAlign w:val="bottom"/>
-          </w:tcPr>
           <w:p>
             <w:pPr>
               <w:pStyle w:val="Compact"/>
@@ -3695,12 +2969,6 @@
           </w:p>
         </w:tc>
         <w:tc>
-          <w:tcPr>
-            <w:tcBorders>
-              <w:bottom w:val="single"/>
-            </w:tcBorders>
-            <w:vAlign w:val="bottom"/>
-          </w:tcPr>
           <w:p>
             <w:pPr>
               <w:pStyle w:val="Compact"/>
@@ -3712,12 +2980,6 @@
           </w:p>
         </w:tc>
         <w:tc>
-          <w:tcPr>
-            <w:tcBorders>
-              <w:bottom w:val="single"/>
-            </w:tcBorders>
-            <w:vAlign w:val="bottom"/>
-          </w:tcPr>
           <w:p>
             <w:pPr>
               <w:pStyle w:val="Compact"/>
@@ -3729,12 +2991,6 @@
           </w:p>
         </w:tc>
         <w:tc>
-          <w:tcPr>
-            <w:tcBorders>
-              <w:bottom w:val="single"/>
-            </w:tcBorders>
-            <w:vAlign w:val="bottom"/>
-          </w:tcPr>
           <w:p>
             <w:pPr>
               <w:pStyle w:val="Compact"/>
@@ -3746,12 +3002,6 @@
           </w:p>
         </w:tc>
         <w:tc>
-          <w:tcPr>
-            <w:tcBorders>
-              <w:bottom w:val="single"/>
-            </w:tcBorders>
-            <w:vAlign w:val="bottom"/>
-          </w:tcPr>
           <w:p>
             <w:pPr>
               <w:pStyle w:val="Compact"/>
@@ -5396,15 +4646,15 @@
         </w:tc>
       </w:tr>
     </w:tbl>
+    <w:bookmarkEnd w:id="49"/>
+    <w:bookmarkStart w:id="50" w:name="difference-to-relative-natural-abundance"/>
     <w:p>
       <w:pPr>
         <w:pStyle w:val="Heading3"/>
       </w:pPr>
-      <w:bookmarkStart w:id="51" w:name="difference-to-relative-natural-abundance"/>
       <w:r>
         <w:t xml:space="preserve">Difference to Relative Natural Abundance</w:t>
       </w:r>
-      <w:bookmarkEnd w:id="51"/>
     </w:p>
     <w:p>
       <w:pPr>
@@ -5426,15 +4676,15 @@
         <w:t xml:space="preserve">To compare relative NAP to relative abundances, we only examined the assignments from the two samples containing ECF derivatized amino-acids, as we can limit the assignments to those that match expected derivatizations of the known amino-acids (see Supplemental for the expected EMFs, and expected relative NAPs for the individual IMFs).</w:t>
       </w:r>
     </w:p>
+    <w:bookmarkEnd w:id="50"/>
+    <w:bookmarkStart w:id="51" w:name="X2e20cf64caa847919d25a779576741e2e7666f9"/>
     <w:p>
       <w:pPr>
         <w:pStyle w:val="Heading3"/>
       </w:pPr>
-      <w:bookmarkStart w:id="52" w:name="X2e20cf64caa847919d25a779576741e2e7666f9"/>
       <w:r>
         <w:t xml:space="preserve">Changes in Variance Across a Large Dataset</w:t>
       </w:r>
-      <w:bookmarkEnd w:id="52"/>
     </w:p>
     <w:p>
       <w:pPr>
@@ -5450,6 +4700,8 @@
         <w:t xml:space="preserve">If incorrect peak intensities are being reported, then we would expect between class to within class variances to be very random, resulting in F-statistics close to 1.</w:t>
       </w:r>
     </w:p>
+    <w:bookmarkEnd w:id="51"/>
+    <w:bookmarkEnd w:id="52"/>
     <w:sectPr/>
   </w:body>
 </w:document>
@@ -5488,10 +4740,7 @@
       <w:lvlText w:val=" "/>
       <w:lvlJc w:val="left"/>
       <w:pPr>
-        <w:tabs>
-          <w:tab w:val="num" w:pos="0"/>
-        </w:tabs>
-        <w:ind w:left="480" w:hanging="480"/>
+        <w:ind w:left="720" w:hanging="480"/>
       </w:pPr>
     </w:lvl>
     <w:lvl w:ilvl="1">
@@ -5499,10 +4748,7 @@
       <w:lvlText w:val=" "/>
       <w:lvlJc w:val="left"/>
       <w:pPr>
-        <w:tabs>
-          <w:tab w:val="num" w:pos="720"/>
-        </w:tabs>
-        <w:ind w:left="1200" w:hanging="480"/>
+        <w:ind w:left="1440" w:hanging="480"/>
       </w:pPr>
     </w:lvl>
     <w:lvl w:ilvl="2">
@@ -5510,10 +4756,7 @@
       <w:lvlText w:val=" "/>
       <w:lvlJc w:val="left"/>
       <w:pPr>
-        <w:tabs>
-          <w:tab w:val="num" w:pos="1440"/>
-        </w:tabs>
-        <w:ind w:left="1920" w:hanging="480"/>
+        <w:ind w:left="2160" w:hanging="480"/>
       </w:pPr>
     </w:lvl>
     <w:lvl w:ilvl="3">
@@ -5521,10 +4764,7 @@
       <w:lvlText w:val=" "/>
       <w:lvlJc w:val="left"/>
       <w:pPr>
-        <w:tabs>
-          <w:tab w:val="num" w:pos="2160"/>
-        </w:tabs>
-        <w:ind w:left="2640" w:hanging="480"/>
+        <w:ind w:left="2880" w:hanging="480"/>
       </w:pPr>
     </w:lvl>
     <w:lvl w:ilvl="4">
@@ -5532,10 +4772,7 @@
       <w:lvlText w:val=" "/>
       <w:lvlJc w:val="left"/>
       <w:pPr>
-        <w:tabs>
-          <w:tab w:val="num" w:pos="2880"/>
-        </w:tabs>
-        <w:ind w:left="3360" w:hanging="480"/>
+        <w:ind w:left="3600" w:hanging="480"/>
       </w:pPr>
     </w:lvl>
     <w:lvl w:ilvl="5">
@@ -5543,10 +4780,7 @@
       <w:lvlText w:val=" "/>
       <w:lvlJc w:val="left"/>
       <w:pPr>
-        <w:tabs>
-          <w:tab w:val="num" w:pos="3600"/>
-        </w:tabs>
-        <w:ind w:left="4080" w:hanging="480"/>
+        <w:ind w:left="4320" w:hanging="480"/>
       </w:pPr>
     </w:lvl>
     <w:lvl w:ilvl="6">
@@ -5554,10 +4788,7 @@
       <w:lvlText w:val=" "/>
       <w:lvlJc w:val="left"/>
       <w:pPr>
-        <w:tabs>
-          <w:tab w:val="num" w:pos="4320"/>
-        </w:tabs>
-        <w:ind w:left="4800" w:hanging="480"/>
+        <w:ind w:left="5040" w:hanging="480"/>
       </w:pPr>
     </w:lvl>
     <w:lvl w:ilvl="7">
@@ -5565,10 +4796,7 @@
       <w:lvlText w:val=" "/>
       <w:lvlJc w:val="left"/>
       <w:pPr>
-        <w:tabs>
-          <w:tab w:val="num" w:pos="5040"/>
-        </w:tabs>
-        <w:ind w:left="5520" w:hanging="480"/>
+        <w:ind w:left="5760" w:hanging="480"/>
       </w:pPr>
     </w:lvl>
     <w:lvl w:ilvl="8">
@@ -5576,10 +4804,7 @@
       <w:lvlText w:val=" "/>
       <w:lvlJc w:val="left"/>
       <w:pPr>
-        <w:tabs>
-          <w:tab w:val="num" w:pos="5760"/>
-        </w:tabs>
-        <w:ind w:left="6240" w:hanging="480"/>
+        <w:ind w:left="6480" w:hanging="480"/>
       </w:pPr>
     </w:lvl>
   </w:abstractNum>
@@ -5592,10 +4817,7 @@
       <w:lvlText w:val="%1."/>
       <w:lvlJc w:val="left"/>
       <w:pPr>
-        <w:tabs>
-          <w:tab w:val="num" w:pos="0"/>
-        </w:tabs>
-        <w:ind w:left="480" w:hanging="480"/>
+        <w:ind w:left="720" w:hanging="480"/>
       </w:pPr>
     </w:lvl>
     <w:lvl w:ilvl="1">
@@ -5604,10 +4826,7 @@
       <w:lvlText w:val="%2."/>
       <w:lvlJc w:val="left"/>
       <w:pPr>
-        <w:tabs>
-          <w:tab w:val="num" w:pos="720"/>
-        </w:tabs>
-        <w:ind w:left="1200" w:hanging="480"/>
+        <w:ind w:left="1440" w:hanging="480"/>
       </w:pPr>
     </w:lvl>
     <w:lvl w:ilvl="2">
@@ -5616,10 +4835,7 @@
       <w:lvlText w:val="%3."/>
       <w:lvlJc w:val="left"/>
       <w:pPr>
-        <w:tabs>
-          <w:tab w:val="num" w:pos="1440"/>
-        </w:tabs>
-        <w:ind w:left="1920" w:hanging="480"/>
+        <w:ind w:left="2160" w:hanging="480"/>
       </w:pPr>
     </w:lvl>
     <w:lvl w:ilvl="3">
@@ -5628,10 +4844,7 @@
       <w:lvlText w:val="%4."/>
       <w:lvlJc w:val="left"/>
       <w:pPr>
-        <w:tabs>
-          <w:tab w:val="num" w:pos="2160"/>
-        </w:tabs>
-        <w:ind w:left="2640" w:hanging="480"/>
+        <w:ind w:left="2880" w:hanging="480"/>
       </w:pPr>
     </w:lvl>
     <w:lvl w:ilvl="4">
@@ -5640,10 +4853,7 @@
       <w:lvlText w:val="%5."/>
       <w:lvlJc w:val="left"/>
       <w:pPr>
-        <w:tabs>
-          <w:tab w:val="num" w:pos="2880"/>
-        </w:tabs>
-        <w:ind w:left="3360" w:hanging="480"/>
+        <w:ind w:left="3600" w:hanging="480"/>
       </w:pPr>
     </w:lvl>
     <w:lvl w:ilvl="5">
@@ -5652,10 +4862,7 @@
       <w:lvlText w:val="%6."/>
       <w:lvlJc w:val="left"/>
       <w:pPr>
-        <w:tabs>
-          <w:tab w:val="num" w:pos="3600"/>
-        </w:tabs>
-        <w:ind w:left="4080" w:hanging="480"/>
+        <w:ind w:left="4320" w:hanging="480"/>
       </w:pPr>
     </w:lvl>
     <w:lvl w:ilvl="6">
@@ -5664,10 +4871,7 @@
       <w:lvlText w:val="%7."/>
       <w:lvlJc w:val="left"/>
       <w:pPr>
-        <w:tabs>
-          <w:tab w:val="num" w:pos="4320"/>
-        </w:tabs>
-        <w:ind w:left="4800" w:hanging="480"/>
+        <w:ind w:left="5040" w:hanging="480"/>
       </w:pPr>
     </w:lvl>
     <w:lvl w:ilvl="7">
@@ -5676,10 +4880,7 @@
       <w:lvlText w:val="%8."/>
       <w:lvlJc w:val="left"/>
       <w:pPr>
-        <w:tabs>
-          <w:tab w:val="num" w:pos="5040"/>
-        </w:tabs>
-        <w:ind w:left="5520" w:hanging="480"/>
+        <w:ind w:left="5760" w:hanging="480"/>
       </w:pPr>
     </w:lvl>
     <w:lvl w:ilvl="8">
@@ -5688,10 +4889,7 @@
       <w:lvlText w:val="%9."/>
       <w:lvlJc w:val="left"/>
       <w:pPr>
-        <w:tabs>
-          <w:tab w:val="num" w:pos="5760"/>
-        </w:tabs>
-        <w:ind w:left="6240" w:hanging="480"/>
+        <w:ind w:left="6480" w:hanging="480"/>
       </w:pPr>
     </w:lvl>
   </w:abstractNum>
@@ -5871,7 +5069,7 @@
       <w:rFonts w:asciiTheme="majorHAnsi" w:eastAsiaTheme="majorEastAsia" w:hAnsiTheme="majorHAnsi" w:cstheme="majorBidi"/>
       <w:b/>
       <w:bCs/>
-      <w:color w:val="345A8A" w:themeColor="accent1" w:themeShade="B5"/>
+      <w:color w:val="4F81BD" w:themeColor="accent1"/>
       <w:sz w:val="32"/>
       <w:szCs w:val="32"/>
     </w:rPr>
@@ -5894,8 +5092,8 @@
       <w:b/>
       <w:bCs/>
       <w:color w:val="4F81BD" w:themeColor="accent1"/>
-      <w:sz w:val="32"/>
-      <w:szCs w:val="32"/>
+      <w:sz w:val="28"/>
+      <w:szCs w:val="28"/>
     </w:rPr>
   </w:style>
   <w:style w:type="paragraph" w:styleId="Heading3">
@@ -5916,8 +5114,8 @@
       <w:b/>
       <w:bCs/>
       <w:color w:val="4F81BD" w:themeColor="accent1"/>
-      <w:sz w:val="28"/>
-      <w:szCs w:val="28"/>
+      <w:sz w:val="24"/>
+      <w:szCs w:val="24"/>
     </w:rPr>
   </w:style>
   <w:style w:type="paragraph" w:styleId="Heading4">
@@ -5935,7 +5133,7 @@
     </w:pPr>
     <w:rPr>
       <w:rFonts w:asciiTheme="majorHAnsi" w:eastAsiaTheme="majorEastAsia" w:hAnsiTheme="majorHAnsi" w:cstheme="majorBidi"/>
-      <w:b/>
+      <w:i/>
       <w:bCs/>
       <w:color w:val="4F81BD" w:themeColor="accent1"/>
       <w:sz w:val="24"/>
@@ -5957,7 +5155,6 @@
     </w:pPr>
     <w:rPr>
       <w:rFonts w:asciiTheme="majorHAnsi" w:eastAsiaTheme="majorEastAsia" w:hAnsiTheme="majorHAnsi" w:cstheme="majorBidi"/>
-      <w:i/>
       <w:iCs/>
       <w:color w:val="4F81BD" w:themeColor="accent1"/>
       <w:sz w:val="24"/>
@@ -6053,14 +5250,8 @@
     <w:qFormat/>
     <w:pPr>
       <w:spacing w:before="100" w:after="100"/>
-      <w:ind w:firstLine="0"/>
+      <w:ind w:firstLine="0" w:left="480" w:right="480"/>
     </w:pPr>
-    <w:rPr>
-      <w:rFonts w:asciiTheme="majorHAnsi" w:eastAsiaTheme="majorEastAsia" w:hAnsiTheme="majorHAnsi" w:cstheme="majorBidi"/>
-      <w:bCs/>
-      <w:sz w:val="20"/>
-      <w:szCs w:val="20"/>
-    </w:rPr>
   </w:style>
   <w:style w:type="paragraph" w:styleId="FootnoteText">
     <w:name w:val="Footnote Text"/>
@@ -6090,6 +5281,21 @@
         <w:right w:w="108" w:type="dxa"/>
       </w:tblCellMar>
     </w:tblPr>
+    <w:tblStylePr w:type="firstRow">
+      <w:tblPr>
+        <w:jc w:val="left"/>
+        <w:tblInd w:w="0" w:type="dxa"/>
+      </w:tblPr>
+      <w:trPr>
+        <w:jc w:val="left"/>
+      </w:trPr>
+      <w:tcPr>
+        <w:vAlign w:val="bottom"/>
+        <w:tcBorders>
+          <w:bottom w:val="single"/>
+        </w:tcBorders>
+      </w:tcPr>
+    </w:tblStylePr>
   </w:style>
   <w:style w:type="paragraph" w:customStyle="1" w:styleId="DefinitionTerm">
     <w:name w:val="Definition Term"/>
@@ -6153,6 +5359,10 @@
       <w:rFonts w:ascii="Consolas" w:hAnsi="Consolas"/>
       <w:sz w:val="22"/>
     </w:rPr>
+  </w:style>
+  <w:style w:type="character" w:customStyle="1" w:styleId="SectionNumber">
+    <w:name w:val="Section Number"/>
+    <w:basedOn w:val="BodyTextChar"/>
   </w:style>
   <w:style w:type="character" w:styleId="FootnoteReference">
     <w:name w:val="Footnote Reference"/>

</xml_diff>